<commit_message>
edits to q2 paper outline, almost there I think
</commit_message>
<xml_diff>
--- a/Q2 outline_8.26.2020.docx
+++ b/Q2 outline_8.26.2020.docx
@@ -1,6 +1,6 @@
 
 <file path=word/document.xml><?xml version="1.0" encoding="utf-8"?>
-<w:document xmlns:wpc="http://schemas.microsoft.com/office/word/2010/wordprocessingCanvas" xmlns:cx="http://schemas.microsoft.com/office/drawing/2014/chartex" xmlns:cx1="http://schemas.microsoft.com/office/drawing/2015/9/8/chartex" xmlns:cx2="http://schemas.microsoft.com/office/drawing/2015/10/21/chartex" xmlns:cx3="http://schemas.microsoft.com/office/drawing/2016/5/9/chartex" xmlns:cx4="http://schemas.microsoft.com/office/drawing/2016/5/10/chartex" xmlns:cx5="http://schemas.microsoft.com/office/drawing/2016/5/11/chartex" xmlns:cx6="http://schemas.microsoft.com/office/drawing/2016/5/12/chartex" xmlns:cx7="http://schemas.microsoft.com/office/drawing/2016/5/13/chartex" xmlns:cx8="http://schemas.microsoft.com/office/drawing/2016/5/14/chartex" xmlns:mc="http://schemas.openxmlformats.org/markup-compatibility/2006" xmlns:aink="http://schemas.microsoft.com/office/drawing/2016/ink" xmlns:am3d="http://schemas.microsoft.com/office/drawing/2017/model3d" xmlns:o="urn:schemas-microsoft-com:office:office" xmlns:r="http://schemas.openxmlformats.org/officeDocument/2006/relationships" xmlns:m="http://schemas.openxmlformats.org/officeDocument/2006/math" xmlns:v="urn:schemas-microsoft-com:vml" xmlns:wp14="http://schemas.microsoft.com/office/word/2010/wordprocessingDrawing" xmlns:wp="http://schemas.openxmlformats.org/drawingml/2006/wordprocessingDrawing" xmlns:w10="urn:schemas-microsoft-com:office:word" xmlns:w="http://schemas.openxmlformats.org/wordprocessingml/2006/main" xmlns:w14="http://schemas.microsoft.com/office/word/2010/wordml" xmlns:w15="http://schemas.microsoft.com/office/word/2012/wordml" xmlns:w16cex="http://schemas.microsoft.com/office/word/2018/wordml/cex" xmlns:w16cid="http://schemas.microsoft.com/office/word/2016/wordml/cid" xmlns:w16="http://schemas.microsoft.com/office/word/2018/wordml" xmlns:w16se="http://schemas.microsoft.com/office/word/2015/wordml/symex" xmlns:wpg="http://schemas.microsoft.com/office/word/2010/wordprocessingGroup" xmlns:wpi="http://schemas.microsoft.com/office/word/2010/wordprocessingInk" xmlns:wne="http://schemas.microsoft.com/office/word/2006/wordml" xmlns:wps="http://schemas.microsoft.com/office/word/2010/wordprocessingShape" mc:Ignorable="w14 w15 w16se w16cid w16 w16cex wp14">
+<w:document xmlns:wpc="http://schemas.microsoft.com/office/word/2010/wordprocessingCanvas" xmlns:cx="http://schemas.microsoft.com/office/drawing/2014/chartex" xmlns:mc="http://schemas.openxmlformats.org/markup-compatibility/2006" xmlns:o="urn:schemas-microsoft-com:office:office" xmlns:r="http://schemas.openxmlformats.org/officeDocument/2006/relationships" xmlns:m="http://schemas.openxmlformats.org/officeDocument/2006/math" xmlns:v="urn:schemas-microsoft-com:vml" xmlns:wp14="http://schemas.microsoft.com/office/word/2010/wordprocessingDrawing" xmlns:wp="http://schemas.openxmlformats.org/drawingml/2006/wordprocessingDrawing" xmlns:w10="urn:schemas-microsoft-com:office:word" xmlns:w="http://schemas.openxmlformats.org/wordprocessingml/2006/main" xmlns:w14="http://schemas.microsoft.com/office/word/2010/wordml" xmlns:w15="http://schemas.microsoft.com/office/word/2012/wordml" xmlns:w16se="http://schemas.microsoft.com/office/word/2015/wordml/symex" xmlns:wpg="http://schemas.microsoft.com/office/word/2010/wordprocessingGroup" xmlns:wpi="http://schemas.microsoft.com/office/word/2010/wordprocessingInk" xmlns:wne="http://schemas.microsoft.com/office/word/2006/wordml" xmlns:wps="http://schemas.microsoft.com/office/word/2010/wordprocessingShape" mc:Ignorable="w14 w15 w16se wp14">
   <w:body>
     <w:p>
       <w:r>
@@ -102,46 +102,103 @@
         <w:t>Because of this, keeping ecosystems in a safe operating space is crucial to buffering against disturbances and preventing regime shifts to undesirable states</w:t>
       </w:r>
       <w:r>
-        <w:t xml:space="preserve"> (Carpenter et al. 2017). These abrupt changes are likely to have major implications for both the ecology of the system and the human users of it. </w:t>
-      </w:r>
-      <w:r>
-        <w:rPr>
-          <w:b/>
-        </w:rPr>
-        <w:t>Talk more about the consequences of regime shifts, end with transition to next paragraph, what causes these transitions?</w:t>
-      </w:r>
-    </w:p>
-    <w:p>
-      <w:pPr>
-        <w:pStyle w:val="ListParagraph"/>
-        <w:numPr>
-          <w:ilvl w:val="1"/>
-          <w:numId w:val="3"/>
-        </w:numPr>
-      </w:pPr>
-      <w:r>
-        <w:t>Regime shifts (i.e., abrupt and persistent changes in ecosystem state) are likely to have major influences on aquatic systems.</w:t>
-      </w:r>
-      <w:ins w:id="0" w:author="CLN" w:date="2020-09-02T11:18:00Z">
-        <w:r>
-          <w:t xml:space="preserve"> In some freshwater systems, regime shifts can result in changes in energy pathways, resulting in drastic changes in </w:t>
-        </w:r>
-      </w:ins>
-      <w:ins w:id="1" w:author="CLN" w:date="2020-09-02T11:19:00Z">
-        <w:r>
-          <w:t>biotic communities and decreased ecological efficiency (</w:t>
-        </w:r>
-      </w:ins>
-      <w:ins w:id="2" w:author="CLN" w:date="2020-09-02T11:22:00Z">
-        <w:r>
-          <w:t>Xu et al., 201</w:t>
-        </w:r>
-      </w:ins>
-      <w:ins w:id="3" w:author="CLN" w:date="2020-09-02T11:25:00Z">
-        <w:r>
-          <w:t xml:space="preserve">4). </w:t>
-        </w:r>
-      </w:ins>
+        <w:t xml:space="preserve"> (Carpenter et al. 2017). These abrupt changes are likely to have major implications for both the ecology of the system and the human users of it</w:t>
+      </w:r>
+      <w:ins w:id="0" w:author="Colin Dassow" w:date="2020-09-02T14:58:00Z">
+        <w:r>
+          <w:t>, resulting from changes in energetic pathways (</w:t>
+        </w:r>
+        <w:commentRangeStart w:id="1"/>
+        <w:r>
+          <w:t>Xu et al. 2014</w:t>
+        </w:r>
+      </w:ins>
+      <w:commentRangeEnd w:id="1"/>
+      <w:ins w:id="2" w:author="Colin Dassow" w:date="2020-09-02T14:59:00Z">
+        <w:r>
+          <w:rPr>
+            <w:rStyle w:val="CommentReference"/>
+          </w:rPr>
+          <w:commentReference w:id="1"/>
+        </w:r>
+      </w:ins>
+      <w:ins w:id="3" w:author="Colin Dassow" w:date="2020-09-02T14:58:00Z">
+        <w:r>
+          <w:t>)</w:t>
+        </w:r>
+      </w:ins>
+      <w:r>
+        <w:t xml:space="preserve">. </w:t>
+      </w:r>
+      <w:ins w:id="4" w:author="Colin Dassow" w:date="2020-09-02T15:47:00Z">
+        <w:r>
+          <w:t>Regime shifts in coral reefs</w:t>
+        </w:r>
+      </w:ins>
+      <w:ins w:id="5" w:author="Colin Dassow" w:date="2020-09-03T09:14:00Z">
+        <w:r>
+          <w:t>,</w:t>
+        </w:r>
+      </w:ins>
+      <w:ins w:id="6" w:author="Colin Dassow" w:date="2020-09-02T15:47:00Z">
+        <w:r>
+          <w:t xml:space="preserve"> due to increases in algae and coral bleaching</w:t>
+        </w:r>
+      </w:ins>
+      <w:ins w:id="7" w:author="Colin Dassow" w:date="2020-09-03T09:14:00Z">
+        <w:r>
+          <w:t>,</w:t>
+        </w:r>
+      </w:ins>
+      <w:ins w:id="8" w:author="Colin Dassow" w:date="2020-09-02T15:47:00Z">
+        <w:r>
+          <w:t xml:space="preserve"> lead to reductions in fish biomass and a subsequent loss of food security and employment for the communities around these reefs</w:t>
+        </w:r>
+      </w:ins>
+      <w:ins w:id="9" w:author="Colin Dassow" w:date="2020-09-02T15:55:00Z">
+        <w:r>
+          <w:t xml:space="preserve"> (</w:t>
+        </w:r>
+        <w:proofErr w:type="spellStart"/>
+        <w:r>
+          <w:t>Norstrom</w:t>
+        </w:r>
+        <w:proofErr w:type="spellEnd"/>
+        <w:r>
+          <w:t xml:space="preserve"> et al. 2009, </w:t>
+        </w:r>
+        <w:proofErr w:type="spellStart"/>
+        <w:r>
+          <w:t>Crepin</w:t>
+        </w:r>
+        <w:proofErr w:type="spellEnd"/>
+        <w:r>
+          <w:t xml:space="preserve"> et al. 2012)</w:t>
+        </w:r>
+      </w:ins>
+      <w:ins w:id="10" w:author="Colin Dassow" w:date="2020-09-02T15:52:00Z">
+        <w:r>
+          <w:t>.</w:t>
+        </w:r>
+      </w:ins>
+      <w:ins w:id="11" w:author="Colin Dassow" w:date="2020-09-02T15:56:00Z">
+        <w:r>
+          <w:t xml:space="preserve"> </w:t>
+        </w:r>
+      </w:ins>
+      <w:ins w:id="12" w:author="Colin Dassow" w:date="2020-09-03T09:15:00Z">
+        <w:r>
+          <w:t xml:space="preserve">How biological communities respond to disruptions in their dynamics will determine to what extent, if any, the stable regime changes. </w:t>
+        </w:r>
+      </w:ins>
+      <w:del w:id="13" w:author="Colin Dassow" w:date="2020-09-03T09:15:00Z">
+        <w:r>
+          <w:rPr>
+            <w:b/>
+          </w:rPr>
+          <w:delText>Talk more about the consequences of regime shifts, end with transition to next paragraph, what causes these transitions?</w:delText>
+        </w:r>
+      </w:del>
     </w:p>
     <w:p>
       <w:pPr>
@@ -150,103 +207,242 @@
           <w:ilvl w:val="0"/>
           <w:numId w:val="3"/>
         </w:numPr>
-      </w:pPr>
-      <w:r>
-        <w:t xml:space="preserve">Ecosystems transition between stable states </w:t>
-      </w:r>
-      <w:r>
-        <w:t>resulting from</w:t>
-      </w:r>
-      <w:r>
-        <w:t xml:space="preserve"> changes in</w:t>
-      </w:r>
-      <w:r>
-        <w:t xml:space="preserve"> </w:t>
-      </w:r>
-      <w:r>
-        <w:t>community dynamics. This can occur either through slow moving changes to underlying abiotic factors that favor some species over others (nod to Hansen climate change work) or through direct impacts by humans on the species themselves.</w:t>
-      </w:r>
-      <w:ins w:id="4" w:author="CLN" w:date="2020-09-02T11:26:00Z">
-        <w:r>
-          <w:t xml:space="preserve"> </w:t>
-        </w:r>
-      </w:ins>
-      <w:ins w:id="5" w:author="CLN" w:date="2020-09-02T11:29:00Z">
-        <w:r>
-          <w:t>The focus of e</w:t>
-        </w:r>
-      </w:ins>
-      <w:ins w:id="6" w:author="CLN" w:date="2020-09-02T11:26:00Z">
-        <w:r>
-          <w:t>cosystem-level drivers of regime shift primarily</w:t>
-        </w:r>
-      </w:ins>
-      <w:ins w:id="7" w:author="CLN" w:date="2020-09-02T11:29:00Z">
-        <w:r>
-          <w:t xml:space="preserve"> focus on</w:t>
-        </w:r>
-      </w:ins>
-      <w:ins w:id="8" w:author="CLN" w:date="2020-09-02T11:26:00Z">
-        <w:r>
-          <w:t xml:space="preserve"> changes to hydrological processes</w:t>
-        </w:r>
-      </w:ins>
-      <w:ins w:id="9" w:author="CLN" w:date="2020-09-02T11:27:00Z">
-        <w:r>
-          <w:t xml:space="preserve"> (e.g., changes to groundwater inputs, </w:t>
-        </w:r>
-      </w:ins>
-      <w:ins w:id="10" w:author="CLN" w:date="2020-09-02T11:26:00Z">
-        <w:r>
-          <w:t>eutrophication, salination,</w:t>
-        </w:r>
-      </w:ins>
-      <w:ins w:id="11" w:author="CLN" w:date="2020-09-02T11:27:00Z">
-        <w:r>
-          <w:t xml:space="preserve"> </w:t>
-        </w:r>
-      </w:ins>
-      <w:ins w:id="12" w:author="CLN" w:date="2020-09-02T11:28:00Z">
-        <w:r>
-          <w:t xml:space="preserve">climate change, </w:t>
-        </w:r>
-      </w:ins>
-      <w:ins w:id="13" w:author="CLN" w:date="2020-09-02T11:27:00Z">
-        <w:r>
-          <w:t>etc.,)</w:t>
-        </w:r>
-      </w:ins>
-      <w:ins w:id="14" w:author="CLN" w:date="2020-09-02T11:28:00Z">
-        <w:r>
-          <w:t xml:space="preserve"> (Davis et al., 2010). </w:t>
-        </w:r>
+        <w:rPr>
+          <w:del w:id="14" w:author="Colin Dassow" w:date="2020-09-02T14:59:00Z"/>
+        </w:rPr>
+        <w:pPrChange w:id="15" w:author="Colin Dassow" w:date="2020-09-03T09:25:00Z">
+          <w:pPr>
+            <w:pStyle w:val="ListParagraph"/>
+            <w:numPr>
+              <w:ilvl w:val="1"/>
+              <w:numId w:val="3"/>
+            </w:numPr>
+            <w:ind w:hanging="360"/>
+          </w:pPr>
+        </w:pPrChange>
+      </w:pPr>
+      <w:commentRangeStart w:id="16"/>
+      <w:del w:id="17" w:author="Colin Dassow" w:date="2020-09-02T14:59:00Z">
+        <w:r>
+          <w:delText>Regime shifts (i.e., abrupt and persistent changes in ecosystem state) are likely to have major influences on aquatic systems.</w:delText>
+        </w:r>
+      </w:del>
+      <w:ins w:id="18" w:author="CLN" w:date="2020-09-02T11:18:00Z">
+        <w:del w:id="19" w:author="Colin Dassow" w:date="2020-09-02T14:59:00Z">
+          <w:r>
+            <w:delText xml:space="preserve"> In some freshwater systems, regime shifts can result in changes in energy pathways, resulting in drastic changes in </w:delText>
+          </w:r>
+        </w:del>
+      </w:ins>
+      <w:ins w:id="20" w:author="CLN" w:date="2020-09-02T11:19:00Z">
+        <w:del w:id="21" w:author="Colin Dassow" w:date="2020-09-02T14:59:00Z">
+          <w:r>
+            <w:delText>biotic communities and decreased ecological efficiency (</w:delText>
+          </w:r>
+        </w:del>
+      </w:ins>
+      <w:ins w:id="22" w:author="CLN" w:date="2020-09-02T11:22:00Z">
+        <w:del w:id="23" w:author="Colin Dassow" w:date="2020-09-02T14:59:00Z">
+          <w:r>
+            <w:delText>Xu et al., 201</w:delText>
+          </w:r>
+        </w:del>
+      </w:ins>
+      <w:ins w:id="24" w:author="CLN" w:date="2020-09-02T11:25:00Z">
+        <w:del w:id="25" w:author="Colin Dassow" w:date="2020-09-02T14:59:00Z">
+          <w:r>
+            <w:delText xml:space="preserve">4). </w:delText>
+          </w:r>
+        </w:del>
       </w:ins>
     </w:p>
     <w:p>
       <w:pPr>
         <w:pStyle w:val="ListParagraph"/>
         <w:numPr>
-          <w:ilvl w:val="1"/>
+          <w:ilvl w:val="0"/>
           <w:numId w:val="3"/>
         </w:numPr>
-      </w:pPr>
-      <w:r>
-        <w:t>Current research to incorporate ecosystem-based management has focused on ecosystem change, such as climate change and cultural eutrophication, and management strategies to maintain stable states of a system in light of ecosystem change (</w:t>
-      </w:r>
-      <w:ins w:id="15" w:author="CLN" w:date="2020-09-02T11:33:00Z">
+        <w:rPr>
+          <w:del w:id="26" w:author="Colin Dassow" w:date="2020-09-03T09:17:00Z"/>
+        </w:rPr>
+        <w:pPrChange w:id="27" w:author="Colin Dassow" w:date="2020-09-03T09:25:00Z">
+          <w:pPr>
+            <w:pStyle w:val="ListParagraph"/>
+            <w:numPr>
+              <w:numId w:val="3"/>
+            </w:numPr>
+            <w:ind w:left="360" w:hanging="360"/>
+          </w:pPr>
+        </w:pPrChange>
+      </w:pPr>
+      <w:r>
+        <w:t>Ecosystems</w:t>
+      </w:r>
+      <w:commentRangeEnd w:id="16"/>
+      <w:r>
+        <w:rPr>
+          <w:rStyle w:val="CommentReference"/>
+        </w:rPr>
+        <w:commentReference w:id="16"/>
+      </w:r>
+      <w:r>
+        <w:t xml:space="preserve"> transition between stable states </w:t>
+      </w:r>
+      <w:r>
+        <w:t>resulting from</w:t>
+      </w:r>
+      <w:r>
+        <w:t xml:space="preserve"> changes in</w:t>
+      </w:r>
+      <w:r>
+        <w:t xml:space="preserve"> </w:t>
+      </w:r>
+      <w:r>
+        <w:t>community dynamics. This can occur either through slow moving changes to underlying abiotic factors that favor some species over others (nod to Hansen climate change work</w:t>
+      </w:r>
+      <w:ins w:id="28" w:author="Colin Dassow" w:date="2020-09-03T09:16:00Z">
+        <w:r>
+          <w:t>, nutrient input</w:t>
+        </w:r>
+      </w:ins>
+      <w:r>
+        <w:t>) or through direct impacts by humans on the species themselves.</w:t>
+      </w:r>
+      <w:ins w:id="29" w:author="CLN" w:date="2020-09-02T11:26:00Z">
+        <w:r>
+          <w:t xml:space="preserve"> </w:t>
+        </w:r>
+      </w:ins>
+      <w:ins w:id="30" w:author="CLN" w:date="2020-09-02T11:29:00Z">
+        <w:r>
+          <w:t>The focus of e</w:t>
+        </w:r>
+      </w:ins>
+      <w:ins w:id="31" w:author="CLN" w:date="2020-09-02T11:26:00Z">
+        <w:r>
+          <w:t>cosystem-level drivers of regime shift primarily</w:t>
+        </w:r>
+      </w:ins>
+      <w:ins w:id="32" w:author="CLN" w:date="2020-09-02T11:29:00Z">
+        <w:r>
+          <w:t xml:space="preserve"> focus on</w:t>
+        </w:r>
+      </w:ins>
+      <w:ins w:id="33" w:author="CLN" w:date="2020-09-02T11:26:00Z">
+        <w:r>
+          <w:t xml:space="preserve"> changes to hydrological processes</w:t>
+        </w:r>
+      </w:ins>
+      <w:ins w:id="34" w:author="CLN" w:date="2020-09-02T11:27:00Z">
+        <w:del w:id="35" w:author="Colin Dassow" w:date="2020-09-03T09:18:00Z">
+          <w:r>
+            <w:delText xml:space="preserve"> (e.g., changes to groundwater inputs, </w:delText>
+          </w:r>
+        </w:del>
+      </w:ins>
+      <w:ins w:id="36" w:author="CLN" w:date="2020-09-02T11:26:00Z">
+        <w:del w:id="37" w:author="Colin Dassow" w:date="2020-09-03T09:18:00Z">
+          <w:r>
+            <w:delText>eutrophication, salination,</w:delText>
+          </w:r>
+        </w:del>
+      </w:ins>
+      <w:ins w:id="38" w:author="CLN" w:date="2020-09-02T11:27:00Z">
+        <w:del w:id="39" w:author="Colin Dassow" w:date="2020-09-03T09:18:00Z">
+          <w:r>
+            <w:delText xml:space="preserve"> </w:delText>
+          </w:r>
+        </w:del>
+      </w:ins>
+      <w:ins w:id="40" w:author="CLN" w:date="2020-09-02T11:28:00Z">
+        <w:del w:id="41" w:author="Colin Dassow" w:date="2020-09-03T09:18:00Z">
+          <w:r>
+            <w:delText xml:space="preserve">climate change, </w:delText>
+          </w:r>
+        </w:del>
+      </w:ins>
+      <w:ins w:id="42" w:author="CLN" w:date="2020-09-02T11:27:00Z">
+        <w:del w:id="43" w:author="Colin Dassow" w:date="2020-09-03T09:18:00Z">
+          <w:r>
+            <w:delText>etc.,)</w:delText>
+          </w:r>
+        </w:del>
+      </w:ins>
+      <w:ins w:id="44" w:author="CLN" w:date="2020-09-02T11:28:00Z">
+        <w:del w:id="45" w:author="Colin Dassow" w:date="2020-09-03T09:18:00Z">
+          <w:r>
+            <w:delText xml:space="preserve"> (Davis et al., 2010). </w:delText>
+          </w:r>
+        </w:del>
+      </w:ins>
+    </w:p>
+    <w:p>
+      <w:pPr>
+        <w:pStyle w:val="ListParagraph"/>
+        <w:numPr>
+          <w:ilvl w:val="0"/>
+          <w:numId w:val="3"/>
+        </w:numPr>
+        <w:rPr>
+          <w:del w:id="46" w:author="Colin Dassow" w:date="2020-09-03T09:22:00Z"/>
+        </w:rPr>
+        <w:pPrChange w:id="47" w:author="Colin Dassow" w:date="2020-09-03T09:25:00Z">
+          <w:pPr>
+            <w:pStyle w:val="ListParagraph"/>
+            <w:numPr>
+              <w:ilvl w:val="1"/>
+              <w:numId w:val="3"/>
+            </w:numPr>
+            <w:ind w:hanging="360"/>
+          </w:pPr>
+        </w:pPrChange>
+      </w:pPr>
+      <w:del w:id="48" w:author="Colin Dassow" w:date="2020-09-03T09:18:00Z">
+        <w:r>
+          <w:delText>Current research to incorporate ecosystem-based management has focused on ecosystem change</w:delText>
+        </w:r>
+      </w:del>
+      <w:r>
+        <w:t>, such as climate change and cultural eutrophication, and management strategies to maintain stable states of a system in light of ecosystem change (</w:t>
+      </w:r>
+      <w:ins w:id="49" w:author="CLN" w:date="2020-09-02T11:33:00Z">
         <w:r>
           <w:t xml:space="preserve">Carpenter, 2003; </w:t>
         </w:r>
       </w:ins>
-      <w:r>
-        <w:t xml:space="preserve">Liu et al. 2015). Management of ecologically driven regime shifts tend to focus on identifying the underlying cause of change, and, in many cases, adapting to those </w:t>
+      <w:ins w:id="50" w:author="Colin Dassow" w:date="2020-09-03T09:17:00Z">
+        <w:r>
+          <w:t xml:space="preserve">Davis et al. 2010; </w:t>
+        </w:r>
+      </w:ins>
+      <w:r>
+        <w:t xml:space="preserve">Liu et al. 2015). </w:t>
+      </w:r>
+      <w:ins w:id="51" w:author="Colin Dassow" w:date="2020-09-03T09:21:00Z">
+        <w:r>
+          <w:t xml:space="preserve">Alternatively, </w:t>
+        </w:r>
+      </w:ins>
+      <w:del w:id="52" w:author="Colin Dassow" w:date="2020-09-03T09:21:00Z">
+        <w:r>
+          <w:delText>M</w:delText>
+        </w:r>
+      </w:del>
+      <w:ins w:id="53" w:author="Colin Dassow" w:date="2020-09-03T09:21:00Z">
+        <w:r>
+          <w:t>m</w:t>
+        </w:r>
+      </w:ins>
+      <w:r>
+        <w:t xml:space="preserve">anagement of ecologically driven regime shifts tend to focus on identifying the underlying cause of change, and, in many cases, adapting to those </w:t>
       </w:r>
       <w:r>
         <w:t xml:space="preserve">changes </w:t>
       </w:r>
       <w:r>
         <w:rPr>
-          <w:rPrChange w:id="16" w:author="CLN" w:date="2020-09-02T11:31:00Z">
+          <w:rPrChange w:id="54" w:author="CLN" w:date="2020-09-02T11:31:00Z">
             <w:rPr>
               <w:b/>
               <w:bCs/>
@@ -255,33 +451,27 @@
         </w:rPr>
         <w:t>(</w:t>
       </w:r>
-      <w:ins w:id="17" w:author="CLN" w:date="2020-09-02T11:30:00Z">
+      <w:ins w:id="55" w:author="CLN" w:date="2020-09-02T11:30:00Z">
         <w:r>
           <w:rPr>
-            <w:rPrChange w:id="18" w:author="CLN" w:date="2020-09-02T11:31:00Z">
+            <w:rPrChange w:id="56" w:author="CLN" w:date="2020-09-02T11:31:00Z">
               <w:rPr>
                 <w:b/>
               </w:rPr>
             </w:rPrChange>
           </w:rPr>
-          <w:t xml:space="preserve">Magee et al., </w:t>
-        </w:r>
+          <w:t>Magee et al., 2019</w:t>
+        </w:r>
+      </w:ins>
+      <w:ins w:id="57" w:author="Colin Dassow" w:date="2020-09-03T09:19:00Z">
+        <w:r>
+          <w:t>)</w:t>
+        </w:r>
+      </w:ins>
+      <w:del w:id="58" w:author="CLN" w:date="2020-09-02T11:30:00Z">
         <w:r>
           <w:rPr>
-            <w:rPrChange w:id="19" w:author="CLN" w:date="2020-09-02T11:31:00Z">
-              <w:rPr>
-                <w:b/>
-              </w:rPr>
-            </w:rPrChange>
-          </w:rPr>
-          <w:lastRenderedPageBreak/>
-          <w:t>2019</w:t>
-        </w:r>
-      </w:ins>
-      <w:del w:id="20" w:author="CLN" w:date="2020-09-02T11:30:00Z">
-        <w:r>
-          <w:rPr>
-            <w:rPrChange w:id="21" w:author="CLN" w:date="2020-09-02T11:31:00Z">
+            <w:rPrChange w:id="59" w:author="CLN" w:date="2020-09-02T11:31:00Z">
               <w:rPr>
                 <w:b/>
               </w:rPr>
@@ -290,10 +480,10 @@
           <w:delText>citat</w:delText>
         </w:r>
       </w:del>
-      <w:del w:id="22" w:author="CLN" w:date="2020-09-02T11:29:00Z">
+      <w:del w:id="60" w:author="CLN" w:date="2020-09-02T11:29:00Z">
         <w:r>
           <w:rPr>
-            <w:rPrChange w:id="23" w:author="CLN" w:date="2020-09-02T11:31:00Z">
+            <w:rPrChange w:id="61" w:author="CLN" w:date="2020-09-02T11:31:00Z">
               <w:rPr>
                 <w:b/>
               </w:rPr>
@@ -308,7 +498,7 @@
       <w:r>
         <w:rPr>
           <w:bCs/>
-          <w:rPrChange w:id="24" w:author="CLN" w:date="2020-09-02T11:33:00Z">
+          <w:rPrChange w:id="62" w:author="Colin Dassow" w:date="2020-09-03T09:18:00Z">
             <w:rPr>
               <w:b/>
             </w:rPr>
@@ -316,11 +506,11 @@
         </w:rPr>
         <w:t>(Carpenter et al. 2017</w:t>
       </w:r>
-      <w:del w:id="25" w:author="CLN" w:date="2020-09-02T11:33:00Z">
+      <w:del w:id="63" w:author="CLN" w:date="2020-09-02T11:33:00Z">
         <w:r>
           <w:rPr>
             <w:bCs/>
-            <w:rPrChange w:id="26" w:author="CLN" w:date="2020-09-02T11:33:00Z">
+            <w:rPrChange w:id="64" w:author="Colin Dassow" w:date="2020-09-03T09:18:00Z">
               <w:rPr>
                 <w:b/>
               </w:rPr>
@@ -332,7 +522,7 @@
       <w:r>
         <w:rPr>
           <w:bCs/>
-          <w:rPrChange w:id="27" w:author="CLN" w:date="2020-09-02T11:33:00Z">
+          <w:rPrChange w:id="65" w:author="Colin Dassow" w:date="2020-09-03T09:18:00Z">
             <w:rPr>
               <w:b/>
             </w:rPr>
@@ -343,57 +533,113 @@
       <w:r>
         <w:rPr>
           <w:bCs/>
+          <w:rPrChange w:id="66" w:author="Colin Dassow" w:date="2020-09-03T09:18:00Z">
+            <w:rPr>
+              <w:bCs/>
+            </w:rPr>
+          </w:rPrChange>
         </w:rPr>
         <w:t>.</w:t>
       </w:r>
+      <w:ins w:id="67" w:author="Colin Dassow" w:date="2020-09-03T09:22:00Z">
+        <w:r>
+          <w:rPr>
+            <w:bCs/>
+          </w:rPr>
+          <w:t xml:space="preserve"> </w:t>
+        </w:r>
+      </w:ins>
     </w:p>
     <w:p>
       <w:pPr>
         <w:pStyle w:val="ListParagraph"/>
         <w:numPr>
-          <w:ilvl w:val="1"/>
+          <w:ilvl w:val="0"/>
           <w:numId w:val="3"/>
         </w:numPr>
-      </w:pPr>
-      <w:r>
-        <w:t>Fisheries are a prime example of this kind of system where humans impact the system directly through fishing and indirectly through climate change</w:t>
-      </w:r>
-      <w:ins w:id="28" w:author="CLN" w:date="2020-09-02T11:34:00Z">
+        <w:rPr>
+          <w:del w:id="68" w:author="Colin Dassow" w:date="2020-09-03T09:24:00Z"/>
+        </w:rPr>
+        <w:pPrChange w:id="69" w:author="Colin Dassow" w:date="2020-09-03T09:25:00Z">
+          <w:pPr>
+            <w:pStyle w:val="ListParagraph"/>
+            <w:numPr>
+              <w:ilvl w:val="1"/>
+              <w:numId w:val="3"/>
+            </w:numPr>
+            <w:ind w:hanging="360"/>
+          </w:pPr>
+        </w:pPrChange>
+      </w:pPr>
+      <w:r>
+        <w:t xml:space="preserve">Fisheries are a prime example </w:t>
+      </w:r>
+      <w:ins w:id="70" w:author="Colin Dassow" w:date="2020-09-03T09:24:00Z">
+        <w:r>
+          <w:t>system because</w:t>
+        </w:r>
+      </w:ins>
+      <w:del w:id="71" w:author="Colin Dassow" w:date="2020-09-03T09:24:00Z">
+        <w:r>
+          <w:delText>of this kind of system where</w:delText>
+        </w:r>
+      </w:del>
+      <w:r>
+        <w:t xml:space="preserve"> humans impact the system directly through fishing and indirectly through climate change</w:t>
+      </w:r>
+      <w:ins w:id="72" w:author="CLN" w:date="2020-09-02T11:34:00Z">
         <w:r>
           <w:t>. Large-scale anthropogenic impacts, such as climate change, can drive regime shift in inland freshwater systems</w:t>
         </w:r>
       </w:ins>
-      <w:ins w:id="29" w:author="CLN" w:date="2020-09-02T11:44:00Z">
+      <w:ins w:id="73" w:author="CLN" w:date="2020-09-02T11:44:00Z">
         <w:r>
           <w:t>, resulting in a projected shift in the dominance of certain fish over others</w:t>
         </w:r>
       </w:ins>
-      <w:ins w:id="30" w:author="CLN" w:date="2020-09-02T11:34:00Z">
+      <w:ins w:id="74" w:author="CLN" w:date="2020-09-02T11:34:00Z">
         <w:r>
           <w:t xml:space="preserve"> (</w:t>
         </w:r>
       </w:ins>
-      <w:ins w:id="31" w:author="CLN" w:date="2020-09-02T11:43:00Z">
-        <w:r>
-          <w:t>Hansen et al., 2017</w:t>
-        </w:r>
-      </w:ins>
-      <w:ins w:id="32" w:author="CLN" w:date="2020-09-02T11:35:00Z">
+      <w:ins w:id="75" w:author="CLN" w:date="2020-09-02T11:43:00Z">
+        <w:r>
+          <w:t xml:space="preserve">Hansen et al., </w:t>
+        </w:r>
+        <w:r>
+          <w:lastRenderedPageBreak/>
+          <w:t>2017</w:t>
+        </w:r>
+      </w:ins>
+      <w:commentRangeStart w:id="76"/>
+      <w:ins w:id="77" w:author="CLN" w:date="2020-09-02T11:35:00Z">
         <w:r>
           <w:t>).</w:t>
         </w:r>
       </w:ins>
-      <w:ins w:id="33" w:author="CLN" w:date="2020-09-02T11:44:00Z">
+      <w:ins w:id="78" w:author="CLN" w:date="2020-09-02T11:44:00Z">
         <w:r>
           <w:t xml:space="preserve"> </w:t>
         </w:r>
       </w:ins>
-      <w:ins w:id="34" w:author="CLN" w:date="2020-09-02T11:35:00Z">
-        <w:r>
-          <w:t xml:space="preserve">However, the scale </w:t>
-        </w:r>
-      </w:ins>
-      <w:ins w:id="35" w:author="CLN" w:date="2020-09-02T11:41:00Z">
+      <w:ins w:id="79" w:author="CLN" w:date="2020-09-02T11:35:00Z">
+        <w:r>
+          <w:t>However</w:t>
+        </w:r>
+      </w:ins>
+      <w:commentRangeEnd w:id="76"/>
+      <w:r>
+        <w:rPr>
+          <w:rStyle w:val="CommentReference"/>
+        </w:rPr>
+        <w:commentReference w:id="76"/>
+      </w:r>
+      <w:ins w:id="80" w:author="CLN" w:date="2020-09-02T11:35:00Z">
+        <w:r>
+          <w:t xml:space="preserve">, the scale </w:t>
+        </w:r>
+      </w:ins>
+      <w:ins w:id="81" w:author="CLN" w:date="2020-09-02T11:41:00Z">
         <w:r>
           <w:t xml:space="preserve">at which these </w:t>
         </w:r>
@@ -406,229 +652,13 @@
       <w:pPr>
         <w:pStyle w:val="ListParagraph"/>
         <w:numPr>
-          <w:ilvl w:val="2"/>
+          <w:ilvl w:val="0"/>
           <w:numId w:val="3"/>
         </w:numPr>
         <w:rPr>
-          <w:del w:id="36" w:author="CLN" w:date="2020-09-02T11:45:00Z"/>
-        </w:rPr>
-      </w:pPr>
-      <w:del w:id="37" w:author="CLN" w:date="2020-09-02T11:45:00Z">
-        <w:r>
-          <w:delText>Indirect ways example (climate change Hansen work) – these are hard to manage</w:delText>
-        </w:r>
-      </w:del>
-    </w:p>
-    <w:p>
-      <w:pPr>
-        <w:pStyle w:val="ListParagraph"/>
-        <w:numPr>
-          <w:ilvl w:val="1"/>
-          <w:numId w:val="3"/>
-        </w:numPr>
-      </w:pPr>
-      <w:ins w:id="38" w:author="CLN" w:date="2020-09-02T11:46:00Z">
-        <w:r>
-          <w:t xml:space="preserve">Humans can also directly alter species interactions, resulting in reinforcement or destabilization of the stable state of the system. </w:t>
-        </w:r>
-      </w:ins>
-      <w:del w:id="39" w:author="CLN" w:date="2020-09-02T11:46:00Z">
-        <w:r>
-          <w:delText xml:space="preserve">Talk about how both the ways in which humans </w:delText>
-        </w:r>
-        <w:r>
-          <w:delText xml:space="preserve">directly </w:delText>
-        </w:r>
-        <w:r>
-          <w:delText>alter species interactions can play a role in reinforcing or changing the stable state.</w:delText>
-        </w:r>
-      </w:del>
-    </w:p>
-    <w:p>
-      <w:pPr>
-        <w:pStyle w:val="ListParagraph"/>
-        <w:numPr>
-          <w:ilvl w:val="2"/>
-          <w:numId w:val="3"/>
-        </w:numPr>
-      </w:pPr>
-      <w:r>
-        <w:t>Harvest, catch and release – (thinking these are the things the average person controls)</w:t>
-      </w:r>
-    </w:p>
-    <w:p>
-      <w:pPr>
-        <w:pStyle w:val="ListParagraph"/>
-        <w:numPr>
-          <w:ilvl w:val="3"/>
-          <w:numId w:val="3"/>
-        </w:numPr>
-      </w:pPr>
-      <w:del w:id="40" w:author="Chelsey Nieman" w:date="2020-09-02T12:19:00Z">
-        <w:r>
-          <w:delText>This is more of an emergent thing – people do not really think about the stable state when they do this, they are thinking about catch rate, etc</w:delText>
-        </w:r>
-      </w:del>
-      <w:r>
-        <w:t xml:space="preserve">. </w:t>
-      </w:r>
-    </w:p>
-    <w:p>
-      <w:pPr>
-        <w:pStyle w:val="ListParagraph"/>
-        <w:numPr>
-          <w:ilvl w:val="3"/>
-          <w:numId w:val="3"/>
-        </w:numPr>
-      </w:pPr>
-      <w:ins w:id="41" w:author="CLN" w:date="2020-09-02T11:47:00Z">
-        <w:r>
-          <w:t xml:space="preserve">For example, increased angling pressure on certain fish species can result in </w:t>
-        </w:r>
-      </w:ins>
-      <w:ins w:id="42" w:author="CLN" w:date="2020-09-02T11:48:00Z">
-        <w:r>
-          <w:t xml:space="preserve">changes to </w:t>
-        </w:r>
-        <w:commentRangeStart w:id="43"/>
-        <w:r>
-          <w:t>the biological make-up of a system</w:t>
-        </w:r>
-        <w:commentRangeEnd w:id="43"/>
-        <w:r>
-          <w:rPr>
-            <w:rStyle w:val="CommentReference"/>
-          </w:rPr>
-          <w:commentReference w:id="43"/>
-        </w:r>
-        <w:r>
-          <w:t>, resulting in harvest-driven regime shifts.</w:t>
-        </w:r>
-      </w:ins>
-      <w:ins w:id="44" w:author="CLN" w:date="2020-09-02T11:47:00Z">
-        <w:r>
-          <w:t xml:space="preserve"> </w:t>
-        </w:r>
-      </w:ins>
-      <w:ins w:id="45" w:author="Chelsey Nieman" w:date="2020-09-02T11:59:00Z">
-        <w:r>
-          <w:t xml:space="preserve">While </w:t>
-        </w:r>
-      </w:ins>
-      <w:ins w:id="46" w:author="Chelsey Nieman" w:date="2020-09-02T12:00:00Z">
-        <w:r>
-          <w:t xml:space="preserve">harvest is </w:t>
-        </w:r>
-      </w:ins>
-      <w:ins w:id="47" w:author="Chelsey Nieman" w:date="2020-09-02T11:59:00Z">
-        <w:r>
-          <w:t xml:space="preserve">tied to angler preference and behavior, the ultimate result </w:t>
-        </w:r>
-      </w:ins>
-      <w:ins w:id="48" w:author="Chelsey Nieman" w:date="2020-09-02T12:00:00Z">
-        <w:r>
-          <w:t>can be emergent shifts in the stable state of the system. Harvest of more ‘</w:t>
-        </w:r>
-      </w:ins>
-      <w:ins w:id="49" w:author="Chelsey Nieman" w:date="2020-09-02T12:01:00Z">
-        <w:r>
-          <w:t>desirable</w:t>
-        </w:r>
-      </w:ins>
-      <w:ins w:id="50" w:author="Chelsey Nieman" w:date="2020-09-02T12:00:00Z">
-        <w:r>
-          <w:t>’ species may even result in decreased dominance of th</w:t>
-        </w:r>
-      </w:ins>
-      <w:ins w:id="51" w:author="Chelsey Nieman" w:date="2020-09-02T12:01:00Z">
-        <w:r>
-          <w:t xml:space="preserve">ose species in favor of other species within the system. </w:t>
-        </w:r>
-      </w:ins>
-      <w:r>
-        <w:t>Harvest driven regime shifts have been studied in commercial and marine fisheries when ecosystem-based management has been implemented (</w:t>
-      </w:r>
-      <w:proofErr w:type="spellStart"/>
-      <w:r>
-        <w:t>Oken</w:t>
-      </w:r>
-      <w:proofErr w:type="spellEnd"/>
-      <w:r>
-        <w:t xml:space="preserve"> and Essington 2016; Essington et al. 2015). The recognition of the role of inter-specific and trophic interactions between species, and the hysteretic behavior that may follow, has helped foster the adoption of ecosystem-based management (Walters and </w:t>
-      </w:r>
-      <w:proofErr w:type="spellStart"/>
-      <w:r>
-        <w:t>Kitchell</w:t>
-      </w:r>
-      <w:proofErr w:type="spellEnd"/>
-      <w:r>
-        <w:t xml:space="preserve"> 2001; Blackwood, Hastings, and </w:t>
-      </w:r>
-      <w:proofErr w:type="spellStart"/>
-      <w:r>
-        <w:t>Mumby</w:t>
-      </w:r>
-      <w:proofErr w:type="spellEnd"/>
-      <w:r>
-        <w:t xml:space="preserve"> 2012). Crowder et al. (2008) has also explored the simultaneous influences of multiple fished species on marine </w:t>
-      </w:r>
-      <w:commentRangeStart w:id="52"/>
-      <w:r>
-        <w:t>systems</w:t>
-      </w:r>
-      <w:commentRangeEnd w:id="52"/>
-      <w:r>
-        <w:rPr>
-          <w:rStyle w:val="CommentReference"/>
-        </w:rPr>
-        <w:commentReference w:id="52"/>
-      </w:r>
-      <w:r>
-        <w:t xml:space="preserve">. This stands in contrast to more traditional management decisions which take a linear view of the system (e.g., fish population is overexploited, so managers attempt reduce mortality rates through regulations or stock in response) (Sass et al. 2017). Instances where these simple solutions have had no effect, or even a negative effect, are abundant and demonstrate a need to consider alternative stable states and the hysteretic behavior that is often present in complex aquatic communities (Pine et al. </w:t>
-      </w:r>
-      <w:commentRangeStart w:id="53"/>
-      <w:r>
-        <w:t>2009</w:t>
-      </w:r>
-      <w:commentRangeEnd w:id="53"/>
-      <w:r>
-        <w:rPr>
-          <w:rStyle w:val="CommentReference"/>
-        </w:rPr>
-        <w:commentReference w:id="53"/>
-      </w:r>
-      <w:r>
-        <w:t>).</w:t>
-      </w:r>
-    </w:p>
-    <w:p>
-      <w:pPr>
-        <w:pStyle w:val="ListParagraph"/>
-        <w:numPr>
-          <w:ilvl w:val="2"/>
-          <w:numId w:val="3"/>
-        </w:numPr>
-        <w:rPr>
-          <w:ins w:id="54" w:author="Chelsey Nieman" w:date="2020-09-02T12:20:00Z"/>
-        </w:rPr>
-      </w:pPr>
-      <w:r>
-        <w:t>Stocking, limiting harvest – (these are the things managers can control</w:t>
-      </w:r>
-      <w:ins w:id="55" w:author="Chelsey Nieman" w:date="2020-09-02T11:50:00Z">
-        <w:r>
-          <w:t>)</w:t>
-        </w:r>
-      </w:ins>
-    </w:p>
-    <w:p>
-      <w:pPr>
-        <w:pStyle w:val="ListParagraph"/>
-        <w:numPr>
-          <w:ilvl w:val="3"/>
-          <w:numId w:val="3"/>
-        </w:numPr>
-        <w:pPrChange w:id="56" w:author="Chelsey Nieman" w:date="2020-09-02T12:20:00Z">
+          <w:del w:id="82" w:author="CLN" w:date="2020-09-02T11:45:00Z"/>
+        </w:rPr>
+        <w:pPrChange w:id="83" w:author="Colin Dassow" w:date="2020-09-03T09:25:00Z">
           <w:pPr>
             <w:pStyle w:val="ListParagraph"/>
             <w:numPr>
@@ -639,39 +669,47 @@
           </w:pPr>
         </w:pPrChange>
       </w:pPr>
-      <w:ins w:id="57" w:author="Chelsey Nieman" w:date="2020-09-02T11:50:00Z">
-        <w:r>
-          <w:t>Fisheries managers have the challenge of maintaining or shifting the stable state of a system in order to provide desired opportunities for anglers. The ultimat</w:t>
-        </w:r>
-      </w:ins>
-      <w:ins w:id="58" w:author="Chelsey Nieman" w:date="2020-09-02T11:51:00Z">
-        <w:r>
-          <w:t xml:space="preserve">e result of this is that, with the right tools, managers are uniquely positioned to use specific techniques to control the stable state of the system that they manage. </w:t>
-        </w:r>
-        <w:r>
-          <w:t xml:space="preserve">Using traditional </w:t>
-        </w:r>
-      </w:ins>
-      <w:ins w:id="59" w:author="Chelsey Nieman" w:date="2020-09-02T11:52:00Z">
-        <w:r>
-          <w:t xml:space="preserve">management techniques, such as stocking or harvest-control limits, and intimate knowledge of system dynamics, managers have the ability to directly influence the state of system. </w:t>
-        </w:r>
-      </w:ins>
+      <w:del w:id="84" w:author="CLN" w:date="2020-09-02T11:45:00Z">
+        <w:r>
+          <w:delText>Indirect ways example (climate change Hansen work) – these are hard to manage</w:delText>
+        </w:r>
+      </w:del>
     </w:p>
     <w:p>
       <w:pPr>
         <w:pStyle w:val="ListParagraph"/>
         <w:numPr>
-          <w:ilvl w:val="3"/>
+          <w:ilvl w:val="0"/>
           <w:numId w:val="3"/>
         </w:numPr>
         <w:rPr>
-          <w:del w:id="60" w:author="Chelsey Nieman" w:date="2020-09-02T11:52:00Z"/>
-        </w:rPr>
-      </w:pPr>
-      <w:del w:id="61" w:author="Chelsey Nieman" w:date="2020-09-02T11:52:00Z">
-        <w:r>
-          <w:delText>This is where managers can influence stable state</w:delText>
+          <w:del w:id="85" w:author="Colin Dassow" w:date="2020-09-03T09:27:00Z"/>
+        </w:rPr>
+        <w:pPrChange w:id="86" w:author="Colin Dassow" w:date="2020-09-03T09:25:00Z">
+          <w:pPr>
+            <w:pStyle w:val="ListParagraph"/>
+            <w:numPr>
+              <w:ilvl w:val="1"/>
+              <w:numId w:val="3"/>
+            </w:numPr>
+            <w:ind w:hanging="360"/>
+          </w:pPr>
+        </w:pPrChange>
+      </w:pPr>
+      <w:ins w:id="87" w:author="CLN" w:date="2020-09-02T11:46:00Z">
+        <w:r>
+          <w:t xml:space="preserve">Humans can also directly alter species interactions, resulting in reinforcement or destabilization of the stable state of the system. </w:t>
+        </w:r>
+      </w:ins>
+      <w:del w:id="88" w:author="CLN" w:date="2020-09-02T11:46:00Z">
+        <w:r>
+          <w:delText xml:space="preserve">Talk about how both the ways in which humans </w:delText>
+        </w:r>
+        <w:r>
+          <w:delText xml:space="preserve">directly </w:delText>
+        </w:r>
+        <w:r>
+          <w:delText>alter species interactions can play a role in reinforcing or changing the stable state.</w:delText>
         </w:r>
       </w:del>
     </w:p>
@@ -679,10 +717,356 @@
       <w:pPr>
         <w:pStyle w:val="ListParagraph"/>
         <w:numPr>
-          <w:ilvl w:val="3"/>
+          <w:ilvl w:val="0"/>
           <w:numId w:val="3"/>
         </w:numPr>
-        <w:pPrChange w:id="62" w:author="Chelsey Nieman" w:date="2020-09-02T11:53:00Z">
+        <w:rPr>
+          <w:del w:id="89" w:author="Colin Dassow" w:date="2020-09-03T09:27:00Z"/>
+        </w:rPr>
+        <w:pPrChange w:id="90" w:author="Colin Dassow" w:date="2020-09-03T09:27:00Z">
+          <w:pPr>
+            <w:pStyle w:val="ListParagraph"/>
+            <w:numPr>
+              <w:ilvl w:val="2"/>
+              <w:numId w:val="3"/>
+            </w:numPr>
+            <w:ind w:left="1080" w:hanging="360"/>
+          </w:pPr>
+        </w:pPrChange>
+      </w:pPr>
+      <w:del w:id="91" w:author="Colin Dassow" w:date="2020-09-03T09:27:00Z">
+        <w:r>
+          <w:delText>Harvest, catch and release – (thinking these are the things the average person controls)</w:delText>
+        </w:r>
+      </w:del>
+    </w:p>
+    <w:p>
+      <w:pPr>
+        <w:pStyle w:val="ListParagraph"/>
+        <w:rPr>
+          <w:del w:id="92" w:author="Colin Dassow" w:date="2020-09-03T09:27:00Z"/>
+        </w:rPr>
+        <w:pPrChange w:id="93" w:author="Colin Dassow" w:date="2020-09-03T09:27:00Z">
+          <w:pPr>
+            <w:pStyle w:val="ListParagraph"/>
+            <w:numPr>
+              <w:ilvl w:val="3"/>
+              <w:numId w:val="3"/>
+            </w:numPr>
+            <w:ind w:left="1440" w:hanging="360"/>
+          </w:pPr>
+        </w:pPrChange>
+      </w:pPr>
+      <w:del w:id="94" w:author="Colin Dassow" w:date="2020-09-03T09:27:00Z">
+        <w:r>
+          <w:delText xml:space="preserve">This is more of an emergent thing – people do not really think about the stable state when they do this, they are thinking about catch rate, etc. </w:delText>
+        </w:r>
+      </w:del>
+    </w:p>
+    <w:p>
+      <w:pPr>
+        <w:pStyle w:val="ListParagraph"/>
+        <w:numPr>
+          <w:ilvl w:val="0"/>
+          <w:numId w:val="3"/>
+        </w:numPr>
+        <w:rPr>
+          <w:del w:id="95" w:author="Colin Dassow" w:date="2020-09-03T09:37:00Z"/>
+        </w:rPr>
+        <w:pPrChange w:id="96" w:author="Colin Dassow" w:date="2020-09-03T09:27:00Z">
+          <w:pPr>
+            <w:pStyle w:val="ListParagraph"/>
+            <w:numPr>
+              <w:ilvl w:val="3"/>
+              <w:numId w:val="3"/>
+            </w:numPr>
+            <w:ind w:left="1440" w:hanging="360"/>
+          </w:pPr>
+        </w:pPrChange>
+      </w:pPr>
+      <w:ins w:id="97" w:author="CLN" w:date="2020-09-02T11:47:00Z">
+        <w:r>
+          <w:t xml:space="preserve">For example, increased angling pressure on certain fish species can result in </w:t>
+        </w:r>
+      </w:ins>
+      <w:ins w:id="98" w:author="CLN" w:date="2020-09-02T11:48:00Z">
+        <w:r>
+          <w:t xml:space="preserve">changes </w:t>
+        </w:r>
+      </w:ins>
+      <w:ins w:id="99" w:author="Colin Dassow" w:date="2020-09-03T09:30:00Z">
+        <w:r>
+          <w:t>in the relative abundances of species in the</w:t>
+        </w:r>
+      </w:ins>
+      <w:ins w:id="100" w:author="CLN" w:date="2020-09-02T11:48:00Z">
+        <w:del w:id="101" w:author="Colin Dassow" w:date="2020-09-03T09:30:00Z">
+          <w:r>
+            <w:delText xml:space="preserve">to </w:delText>
+          </w:r>
+          <w:commentRangeStart w:id="102"/>
+          <w:commentRangeStart w:id="103"/>
+          <w:r>
+            <w:delText>the biological make-up of a</w:delText>
+          </w:r>
+        </w:del>
+        <w:r>
+          <w:t xml:space="preserve"> system</w:t>
+        </w:r>
+        <w:commentRangeEnd w:id="102"/>
+        <w:r>
+          <w:rPr>
+            <w:rStyle w:val="CommentReference"/>
+          </w:rPr>
+          <w:commentReference w:id="102"/>
+        </w:r>
+      </w:ins>
+      <w:commentRangeEnd w:id="103"/>
+      <w:r>
+        <w:rPr>
+          <w:rStyle w:val="CommentReference"/>
+        </w:rPr>
+        <w:commentReference w:id="103"/>
+      </w:r>
+      <w:ins w:id="104" w:author="CLN" w:date="2020-09-02T11:48:00Z">
+        <w:r>
+          <w:t>, resulting in harvest-driven regime shifts</w:t>
+        </w:r>
+      </w:ins>
+      <w:ins w:id="105" w:author="Colin Dassow" w:date="2020-09-03T09:30:00Z">
+        <w:r>
+          <w:t xml:space="preserve"> between states where different species dominate over others</w:t>
+        </w:r>
+      </w:ins>
+      <w:ins w:id="106" w:author="CLN" w:date="2020-09-02T11:48:00Z">
+        <w:r>
+          <w:t>.</w:t>
+        </w:r>
+      </w:ins>
+      <w:ins w:id="107" w:author="CLN" w:date="2020-09-02T11:47:00Z">
+        <w:r>
+          <w:t xml:space="preserve"> </w:t>
+        </w:r>
+      </w:ins>
+      <w:ins w:id="108" w:author="Chelsey Nieman" w:date="2020-09-02T11:59:00Z">
+        <w:r>
+          <w:t xml:space="preserve">While </w:t>
+        </w:r>
+      </w:ins>
+      <w:ins w:id="109" w:author="Chelsey Nieman" w:date="2020-09-02T12:00:00Z">
+        <w:r>
+          <w:t xml:space="preserve">harvest is </w:t>
+        </w:r>
+      </w:ins>
+      <w:ins w:id="110" w:author="Chelsey Nieman" w:date="2020-09-02T11:59:00Z">
+        <w:r>
+          <w:t xml:space="preserve">tied to angler preference and behavior, the ultimate result </w:t>
+        </w:r>
+      </w:ins>
+      <w:ins w:id="111" w:author="Chelsey Nieman" w:date="2020-09-02T12:00:00Z">
+        <w:r>
+          <w:t>can be emergent shifts in the stable state of the system. Harvest of more ‘</w:t>
+        </w:r>
+      </w:ins>
+      <w:ins w:id="112" w:author="Chelsey Nieman" w:date="2020-09-02T12:01:00Z">
+        <w:r>
+          <w:t>desirable</w:t>
+        </w:r>
+      </w:ins>
+      <w:ins w:id="113" w:author="Chelsey Nieman" w:date="2020-09-02T12:00:00Z">
+        <w:r>
+          <w:t>’ species may</w:t>
+        </w:r>
+        <w:del w:id="114" w:author="Colin Dassow" w:date="2020-09-03T09:31:00Z">
+          <w:r>
+            <w:delText xml:space="preserve"> even</w:delText>
+          </w:r>
+        </w:del>
+        <w:r>
+          <w:t xml:space="preserve"> result in decreased dominance of th</w:t>
+        </w:r>
+      </w:ins>
+      <w:ins w:id="115" w:author="Chelsey Nieman" w:date="2020-09-02T12:01:00Z">
+        <w:r>
+          <w:t xml:space="preserve">ose species in favor of other species within the system. </w:t>
+        </w:r>
+      </w:ins>
+      <w:r>
+        <w:t>Harvest driven regime shifts have been studied in commercial and marine fisheries when ecosystem-based management has been implemented (</w:t>
+      </w:r>
+      <w:proofErr w:type="spellStart"/>
+      <w:r>
+        <w:t>Oken</w:t>
+      </w:r>
+      <w:proofErr w:type="spellEnd"/>
+      <w:r>
+        <w:t xml:space="preserve"> and Essington 2016; Essington et al. 2015). The recognition of the role of inter-specific and trophic interactions between species, and the hysteretic behavior that may follow, has helped foster the adoption of ecosystem-based management (Walters and </w:t>
+      </w:r>
+      <w:proofErr w:type="spellStart"/>
+      <w:r>
+        <w:t>Kitchell</w:t>
+      </w:r>
+      <w:proofErr w:type="spellEnd"/>
+      <w:r>
+        <w:t xml:space="preserve"> 2001; Blackwood, Hastings, and </w:t>
+      </w:r>
+      <w:proofErr w:type="spellStart"/>
+      <w:r>
+        <w:t>Mumby</w:t>
+      </w:r>
+      <w:proofErr w:type="spellEnd"/>
+      <w:r>
+        <w:t xml:space="preserve"> 2012). Crowder et al. (2008) has also explored the simultaneous influences of multiple fished species on marine </w:t>
+      </w:r>
+      <w:commentRangeStart w:id="116"/>
+      <w:r>
+        <w:t>systems</w:t>
+      </w:r>
+      <w:commentRangeEnd w:id="116"/>
+      <w:r>
+        <w:rPr>
+          <w:rStyle w:val="CommentReference"/>
+        </w:rPr>
+        <w:commentReference w:id="116"/>
+      </w:r>
+      <w:r>
+        <w:t xml:space="preserve">. This stands in contrast to more traditional management decisions which take a linear view of the system (e.g., fish population is overexploited, so managers attempt reduce mortality rates through regulations or stock in response) (Sass et al. 2017). Instances where these simple solutions have had no effect, or even a negative effect, are abundant and demonstrate a need to consider alternative stable states and the hysteretic behavior that is often present in complex aquatic communities (Pine et al. </w:t>
+      </w:r>
+      <w:commentRangeStart w:id="117"/>
+      <w:r>
+        <w:t>2009</w:t>
+      </w:r>
+      <w:commentRangeEnd w:id="117"/>
+      <w:r>
+        <w:rPr>
+          <w:rStyle w:val="CommentReference"/>
+        </w:rPr>
+        <w:commentReference w:id="117"/>
+      </w:r>
+      <w:r>
+        <w:t>).</w:t>
+      </w:r>
+      <w:ins w:id="118" w:author="Colin Dassow" w:date="2020-09-03T09:37:00Z">
+        <w:r>
+          <w:t xml:space="preserve"> </w:t>
+        </w:r>
+      </w:ins>
+    </w:p>
+    <w:p>
+      <w:pPr>
+        <w:pStyle w:val="ListParagraph"/>
+        <w:numPr>
+          <w:ilvl w:val="0"/>
+          <w:numId w:val="3"/>
+        </w:numPr>
+        <w:rPr>
+          <w:ins w:id="119" w:author="Chelsey Nieman" w:date="2020-09-02T12:20:00Z"/>
+          <w:del w:id="120" w:author="Colin Dassow" w:date="2020-09-03T09:36:00Z"/>
+        </w:rPr>
+        <w:pPrChange w:id="121" w:author="Colin Dassow" w:date="2020-09-03T09:37:00Z">
+          <w:pPr>
+            <w:pStyle w:val="ListParagraph"/>
+            <w:numPr>
+              <w:ilvl w:val="2"/>
+              <w:numId w:val="3"/>
+            </w:numPr>
+            <w:ind w:left="1080" w:hanging="360"/>
+          </w:pPr>
+        </w:pPrChange>
+      </w:pPr>
+      <w:del w:id="122" w:author="Colin Dassow" w:date="2020-09-03T09:37:00Z">
+        <w:r>
+          <w:delText>Stocking, limiting harvest – (these are the things managers</w:delText>
+        </w:r>
+      </w:del>
+      <w:del w:id="123" w:author="Colin Dassow" w:date="2020-09-03T09:36:00Z">
+        <w:r>
+          <w:delText xml:space="preserve"> can control</w:delText>
+        </w:r>
+      </w:del>
+      <w:ins w:id="124" w:author="Chelsey Nieman" w:date="2020-09-02T11:50:00Z">
+        <w:del w:id="125" w:author="Colin Dassow" w:date="2020-09-03T09:36:00Z">
+          <w:r>
+            <w:delText>)</w:delText>
+          </w:r>
+        </w:del>
+      </w:ins>
+    </w:p>
+    <w:p>
+      <w:pPr>
+        <w:pStyle w:val="ListParagraph"/>
+        <w:numPr>
+          <w:ilvl w:val="0"/>
+          <w:numId w:val="3"/>
+        </w:numPr>
+        <w:rPr>
+          <w:del w:id="126" w:author="Colin Dassow" w:date="2020-09-03T09:37:00Z"/>
+        </w:rPr>
+        <w:pPrChange w:id="127" w:author="Colin Dassow" w:date="2020-09-03T09:37:00Z">
+          <w:pPr>
+            <w:pStyle w:val="ListParagraph"/>
+            <w:numPr>
+              <w:ilvl w:val="2"/>
+              <w:numId w:val="3"/>
+            </w:numPr>
+            <w:ind w:left="1080" w:hanging="360"/>
+          </w:pPr>
+        </w:pPrChange>
+      </w:pPr>
+      <w:ins w:id="128" w:author="Chelsey Nieman" w:date="2020-09-02T11:50:00Z">
+        <w:r>
+          <w:t>Fisheries managers have the challenge of maintaining or shifting the stable state of a system in order to provide desired opportunities for anglers. The ultimat</w:t>
+        </w:r>
+      </w:ins>
+      <w:ins w:id="129" w:author="Chelsey Nieman" w:date="2020-09-02T11:51:00Z">
+        <w:r>
+          <w:t xml:space="preserve">e result of this is that, with the right tools, managers are uniquely positioned to use specific techniques to control the stable state of the system that they manage. </w:t>
+        </w:r>
+        <w:r>
+          <w:t xml:space="preserve">Using traditional </w:t>
+        </w:r>
+      </w:ins>
+      <w:ins w:id="130" w:author="Chelsey Nieman" w:date="2020-09-02T11:52:00Z">
+        <w:r>
+          <w:t xml:space="preserve">management techniques, such as stocking or harvest-control limits, and intimate knowledge of system dynamics, managers have the ability to directly influence the state of system. </w:t>
+        </w:r>
+      </w:ins>
+    </w:p>
+    <w:p>
+      <w:pPr>
+        <w:pStyle w:val="ListParagraph"/>
+        <w:numPr>
+          <w:ilvl w:val="0"/>
+          <w:numId w:val="3"/>
+        </w:numPr>
+        <w:rPr>
+          <w:del w:id="131" w:author="Chelsey Nieman" w:date="2020-09-02T11:52:00Z"/>
+        </w:rPr>
+        <w:pPrChange w:id="132" w:author="Colin Dassow" w:date="2020-09-03T09:37:00Z">
+          <w:pPr>
+            <w:pStyle w:val="ListParagraph"/>
+            <w:numPr>
+              <w:ilvl w:val="3"/>
+              <w:numId w:val="3"/>
+            </w:numPr>
+            <w:ind w:left="1440" w:hanging="360"/>
+          </w:pPr>
+        </w:pPrChange>
+      </w:pPr>
+      <w:del w:id="133" w:author="Chelsey Nieman" w:date="2020-09-02T11:52:00Z">
+        <w:r>
+          <w:delText>This is where managers can influence stable state</w:delText>
+        </w:r>
+      </w:del>
+    </w:p>
+    <w:p>
+      <w:pPr>
+        <w:pStyle w:val="ListParagraph"/>
+        <w:numPr>
+          <w:ilvl w:val="0"/>
+          <w:numId w:val="3"/>
+        </w:numPr>
+        <w:pPrChange w:id="134" w:author="Colin Dassow" w:date="2020-09-03T09:37:00Z">
           <w:pPr>
             <w:pStyle w:val="ListParagraph"/>
             <w:numPr>
@@ -693,13 +1077,9 @@
           </w:pPr>
         </w:pPrChange>
       </w:pPr>
-      <w:commentRangeStart w:id="63"/>
-      <w:r>
-        <w:t xml:space="preserve">A central theme of these management strategies is a holistic view of the ecosystem and the rejection of single species management strategies applied broadly in favor of flexibility that allows managers to consider the full context of the systems they </w:t>
-      </w:r>
-      <w:r>
-        <w:lastRenderedPageBreak/>
-        <w:t xml:space="preserve">work in and tailor their actions appropriately (Collie et al. 2016; Camp and van </w:t>
+      <w:commentRangeStart w:id="135"/>
+      <w:r>
+        <w:t xml:space="preserve">A central theme of these management strategies is a holistic view of the ecosystem and the rejection of single species management strategies applied broadly in favor of flexibility that allows managers to consider the full context of the systems they work in and tailor their actions appropriately (Collie et al. 2016; Camp and van </w:t>
       </w:r>
       <w:proofErr w:type="spellStart"/>
       <w:r>
@@ -709,30 +1089,54 @@
       <w:r>
         <w:t xml:space="preserve"> </w:t>
       </w:r>
-      <w:commentRangeStart w:id="64"/>
+      <w:commentRangeStart w:id="136"/>
       <w:r>
         <w:t>2019</w:t>
       </w:r>
-      <w:commentRangeEnd w:id="64"/>
+      <w:commentRangeEnd w:id="136"/>
       <w:r>
         <w:rPr>
           <w:rStyle w:val="CommentReference"/>
         </w:rPr>
-        <w:commentReference w:id="64"/>
+        <w:commentReference w:id="136"/>
       </w:r>
       <w:r>
         <w:t>?).</w:t>
       </w:r>
-      <w:commentRangeEnd w:id="63"/>
+      <w:commentRangeEnd w:id="135"/>
       <w:r>
         <w:rPr>
           <w:rStyle w:val="CommentReference"/>
         </w:rPr>
-        <w:commentReference w:id="63"/>
-      </w:r>
-      <w:ins w:id="65" w:author="Chelsey Nieman" w:date="2020-09-02T11:53:00Z">
+        <w:commentReference w:id="135"/>
+      </w:r>
+      <w:ins w:id="137" w:author="Chelsey Nieman" w:date="2020-09-02T11:53:00Z">
         <w:r>
           <w:t xml:space="preserve"> </w:t>
+        </w:r>
+      </w:ins>
+      <w:ins w:id="138" w:author="Colin Dassow" w:date="2020-09-03T09:39:00Z">
+        <w:r>
+          <w:t xml:space="preserve">Stocking and harvest control can allow managers to compensate for harvest-driven regime shifts in order to maintain a desired stable state, or to shift from an undesirable state to one that is more desirable. While harvest-driven regime shifts are likely not a major consideration for anglers that produce them, managers must be aware of the probable results of these regime </w:t>
+        </w:r>
+        <w:commentRangeStart w:id="139"/>
+        <w:r>
+          <w:t>shifts</w:t>
+        </w:r>
+        <w:commentRangeEnd w:id="139"/>
+        <w:r>
+          <w:rPr>
+            <w:rStyle w:val="CommentReference"/>
+          </w:rPr>
+          <w:commentReference w:id="139"/>
+        </w:r>
+        <w:r>
+          <w:t>.</w:t>
+        </w:r>
+      </w:ins>
+      <w:ins w:id="140" w:author="Colin Dassow" w:date="2020-09-03T09:40:00Z">
+        <w:r>
+          <w:t xml:space="preserve"> Through the actions of anglers and managers alike, humans can have direct impacts on fisheries in addition to the indirect impacts discussed earlier.</w:t>
         </w:r>
       </w:ins>
     </w:p>
@@ -743,15 +1147,15 @@
           <w:ilvl w:val="3"/>
           <w:numId w:val="3"/>
         </w:numPr>
-      </w:pPr>
-      <w:proofErr w:type="gramStart"/>
-      <w:r>
-        <w:t>Also</w:t>
-      </w:r>
-      <w:proofErr w:type="gramEnd"/>
-      <w:r>
-        <w:t xml:space="preserve"> where managers can change/maintain a stable state as a direct result of harvest/catch (basically, this is where you can deal with whatever people did, which may not have been ideal) </w:t>
-      </w:r>
+        <w:rPr>
+          <w:del w:id="141" w:author="Colin Dassow" w:date="2020-09-03T09:39:00Z"/>
+        </w:rPr>
+      </w:pPr>
+      <w:del w:id="142" w:author="Colin Dassow" w:date="2020-09-03T09:39:00Z">
+        <w:r>
+          <w:delText xml:space="preserve">Also where managers can change/maintain a stable state as a direct result of harvest/catch (basically, this is where you can deal with whatever people did, which may not have been ideal) </w:delText>
+        </w:r>
+      </w:del>
     </w:p>
     <w:p>
       <w:pPr>
@@ -760,28 +1164,44 @@
           <w:ilvl w:val="4"/>
           <w:numId w:val="3"/>
         </w:numPr>
-      </w:pPr>
-      <w:ins w:id="66" w:author="Chelsey Nieman" w:date="2020-09-02T11:53:00Z">
-        <w:r>
-          <w:t>These management tools can allow managers to compensate for harvest-driven reg</w:t>
-        </w:r>
-      </w:ins>
-      <w:ins w:id="67" w:author="Chelsey Nieman" w:date="2020-09-02T11:54:00Z">
-        <w:r>
-          <w:t xml:space="preserve">ime shifts in order to maintain a desired stable state, or to shift from an undesirable state to one that is more desirable. While </w:t>
-        </w:r>
-      </w:ins>
-      <w:ins w:id="68" w:author="Chelsey Nieman" w:date="2020-09-02T11:55:00Z">
-        <w:r>
-          <w:t>harvest-driven regime shifts are likely not a major consideration for anglers that produce them, managers must be aware of the probable results of thes</w:t>
-        </w:r>
-      </w:ins>
-      <w:ins w:id="69" w:author="Chelsey Nieman" w:date="2020-09-02T11:56:00Z">
-        <w:r>
-          <w:t xml:space="preserve">e regime shifts. </w:t>
-        </w:r>
-      </w:ins>
-      <w:del w:id="70" w:author="Chelsey Nieman" w:date="2020-09-02T11:54:00Z">
+        <w:rPr>
+          <w:del w:id="143" w:author="Colin Dassow" w:date="2020-09-03T09:39:00Z"/>
+        </w:rPr>
+      </w:pPr>
+      <w:ins w:id="144" w:author="Chelsey Nieman" w:date="2020-09-02T11:53:00Z">
+        <w:del w:id="145" w:author="Colin Dassow" w:date="2020-09-03T09:38:00Z">
+          <w:r>
+            <w:delText>These management tools</w:delText>
+          </w:r>
+        </w:del>
+        <w:del w:id="146" w:author="Colin Dassow" w:date="2020-09-03T09:39:00Z">
+          <w:r>
+            <w:delText xml:space="preserve"> can allow managers to compensate for harvest-driven reg</w:delText>
+          </w:r>
+        </w:del>
+      </w:ins>
+      <w:ins w:id="147" w:author="Chelsey Nieman" w:date="2020-09-02T11:54:00Z">
+        <w:del w:id="148" w:author="Colin Dassow" w:date="2020-09-03T09:39:00Z">
+          <w:r>
+            <w:delText xml:space="preserve">ime shifts in order to maintain a desired stable state, or to shift from an undesirable state to one that is more desirable. While </w:delText>
+          </w:r>
+        </w:del>
+      </w:ins>
+      <w:ins w:id="149" w:author="Chelsey Nieman" w:date="2020-09-02T11:55:00Z">
+        <w:del w:id="150" w:author="Colin Dassow" w:date="2020-09-03T09:39:00Z">
+          <w:r>
+            <w:delText>harvest-driven regime shifts are likely not a major consideration for anglers that produce them, managers must be aware of the probable results of thes</w:delText>
+          </w:r>
+        </w:del>
+      </w:ins>
+      <w:ins w:id="151" w:author="Chelsey Nieman" w:date="2020-09-02T11:56:00Z">
+        <w:del w:id="152" w:author="Colin Dassow" w:date="2020-09-03T09:39:00Z">
+          <w:r>
+            <w:delText xml:space="preserve">e regime shifts. </w:delText>
+          </w:r>
+        </w:del>
+      </w:ins>
+      <w:del w:id="153" w:author="Colin Dassow" w:date="2020-09-03T09:39:00Z">
         <w:r>
           <w:delText>Here, I am thinking we could talk about how managers have control over changing undesirable states created through human impacts</w:delText>
         </w:r>
@@ -794,23 +1214,82 @@
           <w:ilvl w:val="0"/>
           <w:numId w:val="3"/>
         </w:numPr>
-      </w:pPr>
-      <w:r>
-        <w:t>Here we explore this second pathway, direct human influence on an ecosystem, through a modeled recreational fishery to show why understanding the complex interactions between species is necessary to either maintain or rehabilitate an ecosystem.</w:t>
-      </w:r>
+        <w:rPr>
+          <w:del w:id="154" w:author="Colin Dassow" w:date="2020-09-03T09:42:00Z"/>
+        </w:rPr>
+      </w:pPr>
+      <w:r>
+        <w:t>Here we explore</w:t>
+      </w:r>
+      <w:del w:id="155" w:author="Colin Dassow" w:date="2020-09-03T09:41:00Z">
+        <w:r>
+          <w:delText xml:space="preserve"> this second pathway,</w:delText>
+        </w:r>
+      </w:del>
+      <w:r>
+        <w:t xml:space="preserve"> direct human influence on an ecosystem, through a modeled recreational fishery</w:t>
+      </w:r>
+      <w:ins w:id="156" w:author="Colin Dassow" w:date="2020-09-03T09:41:00Z">
+        <w:r>
+          <w:t>,</w:t>
+        </w:r>
+      </w:ins>
+      <w:r>
+        <w:t xml:space="preserve"> to show why understanding the complex interactions between species is necessary to either maintain or rehabilitate an ecosystem</w:t>
+      </w:r>
+      <w:ins w:id="157" w:author="Colin Dassow" w:date="2020-09-03T09:41:00Z">
+        <w:r>
+          <w:t xml:space="preserve"> using </w:t>
+        </w:r>
+      </w:ins>
+      <w:ins w:id="158" w:author="Colin Dassow" w:date="2020-09-03T09:42:00Z">
+        <w:r>
+          <w:t xml:space="preserve">multispecies </w:t>
+        </w:r>
+      </w:ins>
+      <w:ins w:id="159" w:author="Colin Dassow" w:date="2020-09-03T09:41:00Z">
+        <w:r>
+          <w:t>recreational fisheries as an example.</w:t>
+        </w:r>
+      </w:ins>
+      <w:del w:id="160" w:author="Colin Dassow" w:date="2020-09-03T09:42:00Z">
+        <w:r>
+          <w:delText>.</w:delText>
+        </w:r>
+      </w:del>
+      <w:ins w:id="161" w:author="Colin Dassow" w:date="2020-09-03T09:42:00Z">
+        <w:r>
+          <w:t xml:space="preserve"> </w:t>
+        </w:r>
+      </w:ins>
     </w:p>
     <w:p>
       <w:pPr>
         <w:pStyle w:val="ListParagraph"/>
         <w:numPr>
-          <w:ilvl w:val="1"/>
+          <w:ilvl w:val="0"/>
           <w:numId w:val="3"/>
         </w:numPr>
-      </w:pPr>
-      <w:r>
-        <w:t xml:space="preserve">To better understand the dynamics and interactions of multi-species recreational fisheries, we expand on the model presented in Biggs et al. (2009) and present a two species, stage-structured fisheries model. In keeping with the tenets of ecosystem-based management, our model moves away from a single harvested species management scenario and towards a more realistic system where multiple harvested sportfish species </w:t>
-      </w:r>
-      <w:ins w:id="71" w:author="Chelsey Nieman" w:date="2020-09-02T11:56:00Z">
+        <w:pPrChange w:id="162" w:author="Colin Dassow" w:date="2020-09-03T09:42:00Z">
+          <w:pPr>
+            <w:pStyle w:val="ListParagraph"/>
+            <w:numPr>
+              <w:ilvl w:val="1"/>
+              <w:numId w:val="3"/>
+            </w:numPr>
+            <w:ind w:hanging="360"/>
+          </w:pPr>
+        </w:pPrChange>
+      </w:pPr>
+      <w:r>
+        <w:t xml:space="preserve">To </w:t>
+      </w:r>
+      <w:bookmarkStart w:id="163" w:name="_GoBack"/>
+      <w:bookmarkEnd w:id="163"/>
+      <w:r>
+        <w:t xml:space="preserve">better understand the dynamics and interactions of multi-species recreational fisheries, we expand on the model presented in Biggs et al. (2009) and present a two species, stage-structured fisheries model. In keeping with the tenets of ecosystem-based management, our model moves away from a single harvested species management scenario and towards a more realistic system where multiple harvested sportfish species </w:t>
+      </w:r>
+      <w:ins w:id="164" w:author="Chelsey Nieman" w:date="2020-09-02T11:56:00Z">
         <w:r>
           <w:t>interact (</w:t>
         </w:r>
@@ -823,7 +1302,12 @@
           <w:t>)</w:t>
         </w:r>
       </w:ins>
-      <w:del w:id="72" w:author="Chelsey Nieman" w:date="2020-09-02T11:56:00Z">
+      <w:ins w:id="165" w:author="Colin Dassow" w:date="2020-09-03T09:44:00Z">
+        <w:r>
+          <w:t xml:space="preserve"> </w:t>
+        </w:r>
+      </w:ins>
+      <w:del w:id="166" w:author="Chelsey Nieman" w:date="2020-09-02T11:56:00Z">
         <w:r>
           <w:delText xml:space="preserve">compete </w:delText>
         </w:r>
@@ -831,27 +1315,32 @@
       <w:r>
         <w:t xml:space="preserve">with each other. The outcome of this trophic interaction affects and is affected by the effects of humans on the ecosystem through fishing </w:t>
       </w:r>
-      <w:commentRangeStart w:id="73"/>
-      <w:commentRangeStart w:id="74"/>
+      <w:commentRangeStart w:id="167"/>
+      <w:commentRangeStart w:id="168"/>
       <w:r>
         <w:rPr>
           <w:i/>
+          <w:rPrChange w:id="169" w:author="Colin Dassow" w:date="2020-09-03T09:42:00Z">
+            <w:rPr>
+              <w:i/>
+            </w:rPr>
+          </w:rPrChange>
         </w:rPr>
         <w:t>activities</w:t>
       </w:r>
-      <w:commentRangeEnd w:id="73"/>
+      <w:commentRangeEnd w:id="167"/>
       <w:r>
         <w:rPr>
           <w:rStyle w:val="CommentReference"/>
         </w:rPr>
-        <w:commentReference w:id="73"/>
-      </w:r>
-      <w:commentRangeEnd w:id="74"/>
+        <w:commentReference w:id="167"/>
+      </w:r>
+      <w:commentRangeEnd w:id="168"/>
       <w:r>
         <w:rPr>
           <w:rStyle w:val="CommentReference"/>
         </w:rPr>
-        <w:commentReference w:id="74"/>
+        <w:commentReference w:id="168"/>
       </w:r>
       <w:r>
         <w:t xml:space="preserve">. Adults and juveniles of both species </w:t>
@@ -862,22 +1351,23 @@
       </w:r>
       <w:proofErr w:type="spellEnd"/>
       <w:r>
-        <w:t xml:space="preserve"> interact with each other and are simultaneously harvested, but to different degrees. We parameterized our model to represent largemouth bass (</w:t>
+        <w:t xml:space="preserve"> interact with each other and are </w:t>
+      </w:r>
+      <w:r>
+        <w:lastRenderedPageBreak/>
+        <w:t>simultaneously harvested, but to different degrees. We parameterized our model to represent largemouth bass (</w:t>
       </w:r>
       <w:r>
         <w:rPr>
           <w:i/>
-        </w:rPr>
-        <w:t xml:space="preserve">Micropterus </w:t>
-      </w:r>
-      <w:proofErr w:type="spellStart"/>
-      <w:r>
-        <w:rPr>
-          <w:i/>
-        </w:rPr>
-        <w:t>salmoides</w:t>
-      </w:r>
-      <w:proofErr w:type="spellEnd"/>
+          <w:rPrChange w:id="170" w:author="Colin Dassow" w:date="2020-09-03T09:42:00Z">
+            <w:rPr>
+              <w:i/>
+            </w:rPr>
+          </w:rPrChange>
+        </w:rPr>
+        <w:t>Micropterus salmoides</w:t>
+      </w:r>
       <w:r>
         <w:t xml:space="preserve">) or a generalized centrarchid complex (bluegill </w:t>
       </w:r>
@@ -885,6 +1375,12 @@
         <w:rPr>
           <w:i/>
           <w:iCs/>
+          <w:rPrChange w:id="171" w:author="Colin Dassow" w:date="2020-09-03T09:42:00Z">
+            <w:rPr>
+              <w:i/>
+              <w:iCs/>
+            </w:rPr>
+          </w:rPrChange>
         </w:rPr>
         <w:t>Lepomis macrochirus</w:t>
       </w:r>
@@ -896,6 +1392,12 @@
         <w:rPr>
           <w:i/>
           <w:iCs/>
+          <w:rPrChange w:id="172" w:author="Colin Dassow" w:date="2020-09-03T09:42:00Z">
+            <w:rPr>
+              <w:i/>
+              <w:iCs/>
+            </w:rPr>
+          </w:rPrChange>
         </w:rPr>
         <w:t>Pomoxis</w:t>
       </w:r>
@@ -904,6 +1406,12 @@
         <w:rPr>
           <w:i/>
           <w:iCs/>
+          <w:rPrChange w:id="173" w:author="Colin Dassow" w:date="2020-09-03T09:42:00Z">
+            <w:rPr>
+              <w:i/>
+              <w:iCs/>
+            </w:rPr>
+          </w:rPrChange>
         </w:rPr>
         <w:t xml:space="preserve"> </w:t>
       </w:r>
@@ -912,6 +1420,12 @@
         <w:rPr>
           <w:i/>
           <w:iCs/>
+          <w:rPrChange w:id="174" w:author="Colin Dassow" w:date="2020-09-03T09:42:00Z">
+            <w:rPr>
+              <w:i/>
+              <w:iCs/>
+            </w:rPr>
+          </w:rPrChange>
         </w:rPr>
         <w:t>nigromaculatus</w:t>
       </w:r>
@@ -922,31 +1436,22 @@
       <w:r>
         <w:rPr>
           <w:i/>
-        </w:rPr>
-        <w:t xml:space="preserve">Sander </w:t>
-      </w:r>
-      <w:proofErr w:type="spellStart"/>
-      <w:r>
-        <w:rPr>
-          <w:i/>
-        </w:rPr>
-        <w:t>vitreus</w:t>
-      </w:r>
-      <w:proofErr w:type="spellEnd"/>
+          <w:rPrChange w:id="175" w:author="Colin Dassow" w:date="2020-09-03T09:42:00Z">
+            <w:rPr>
+              <w:i/>
+            </w:rPr>
+          </w:rPrChange>
+        </w:rPr>
+        <w:t>Sander vitreus</w:t>
+      </w:r>
       <w:r>
         <w:t xml:space="preserve">) trophic interactions in north temperate lakes. </w:t>
       </w:r>
-      <w:ins w:id="75" w:author="Chelsey Nieman" w:date="2020-09-02T11:57:00Z">
-        <w:r>
-          <w:t>Multiple lines of evidence have suggested that centrarchids and walleye negatively interact through various mechanisms including lake warming due to climate change, habitat loss, and overexploitation</w:t>
-        </w:r>
-        <w:r>
-          <w:t xml:space="preserve"> </w:t>
-        </w:r>
-        <w:r>
-          <w:t>(</w:t>
-        </w:r>
-        <w:commentRangeStart w:id="76"/>
+      <w:ins w:id="176" w:author="Chelsey Nieman" w:date="2020-09-02T11:57:00Z">
+        <w:r>
+          <w:t>Multiple lines of evidence have suggested that centrarchids and walleye negatively interact through various mechanisms including lake warming due to climate change, habitat loss, and overexploitation (</w:t>
+        </w:r>
+        <w:commentRangeStart w:id="177"/>
         <w:r>
           <w:t xml:space="preserve">Craig </w:t>
         </w:r>
@@ -966,12 +1471,12 @@
         <w:r>
           <w:t xml:space="preserve"> et al 2019</w:t>
         </w:r>
-        <w:commentRangeEnd w:id="76"/>
+        <w:commentRangeEnd w:id="177"/>
         <w:r>
           <w:rPr>
             <w:rStyle w:val="CommentReference"/>
           </w:rPr>
-          <w:commentReference w:id="76"/>
+          <w:commentReference w:id="177"/>
         </w:r>
         <w:r>
           <w:t xml:space="preserve">). </w:t>
@@ -980,13 +1485,77 @@
       <w:r>
         <w:t xml:space="preserve"> </w:t>
       </w:r>
-      <w:del w:id="77" w:author="Chelsey Nieman" w:date="2020-09-02T11:57:00Z">
+      <w:del w:id="178" w:author="Chelsey Nieman" w:date="2020-09-02T11:57:00Z">
         <w:r>
           <w:delText xml:space="preserve"> </w:delText>
         </w:r>
       </w:del>
       <w:r>
-        <w:t>Our model is unique in that it examines hysteresis and management in: (1) a freshwater ecosystem; and (2) a multi-species system where both species and/or species complex are sport fish targeted by anglers. The goals of our modeling exercises were to: (1) better understand the role hysteresis plays in the type and magnitude of management responses necessary to maintain a system in a desired state; and (2) to investigate the role management responses can play in reverting to an alternative configuration. We accomplish this by modeling species-specific responses to regulations and stocking in a system where hysteresis is present or absent. We perform our modeling experiments in systems where a manager’s goal is to either maintain a desired stable state or push the system to a desired stable state from an undesired one.</w:t>
+        <w:t xml:space="preserve">Our model is unique in that it examines hysteresis and management in: (1) a freshwater ecosystem; and (2) a multi-species system where both species and/or species complex are sport fish targeted by anglers. The goals of our modeling exercises were to: (1) better understand the role hysteresis plays in the type and magnitude of management responses necessary to maintain a system in a desired state; and (2) to investigate the role management responses can play in reverting to an alternative configuration. We accomplish this by modeling species-specific responses to regulations and stocking in a system </w:t>
+      </w:r>
+      <w:commentRangeStart w:id="179"/>
+      <w:r>
+        <w:t>where hysteresis is present or absent</w:t>
+      </w:r>
+      <w:commentRangeEnd w:id="179"/>
+      <w:r>
+        <w:rPr>
+          <w:rStyle w:val="CommentReference"/>
+        </w:rPr>
+        <w:commentReference w:id="179"/>
+      </w:r>
+      <w:r>
+        <w:t>. We perform our modeling experiments in systems where a manager’s goal is to either maintain a desired</w:t>
+      </w:r>
+      <w:ins w:id="180" w:author="Colin Dassow" w:date="2020-09-03T09:46:00Z">
+        <w:r>
+          <w:t>, walleye dominated,</w:t>
+        </w:r>
+      </w:ins>
+      <w:r>
+        <w:t xml:space="preserve"> stable state or push the system to </w:t>
+      </w:r>
+      <w:ins w:id="181" w:author="Colin Dassow" w:date="2020-09-03T09:46:00Z">
+        <w:r>
+          <w:t>the</w:t>
+        </w:r>
+      </w:ins>
+      <w:del w:id="182" w:author="Colin Dassow" w:date="2020-09-03T09:46:00Z">
+        <w:r>
+          <w:delText>a</w:delText>
+        </w:r>
+      </w:del>
+      <w:r>
+        <w:t xml:space="preserve"> desired stable state from an undesired</w:t>
+      </w:r>
+      <w:ins w:id="183" w:author="Colin Dassow" w:date="2020-09-03T09:47:00Z">
+        <w:r>
+          <w:t xml:space="preserve">, </w:t>
+        </w:r>
+        <w:proofErr w:type="spellStart"/>
+        <w:r>
+          <w:t>centrarchid</w:t>
+        </w:r>
+        <w:proofErr w:type="spellEnd"/>
+        <w:r>
+          <w:t xml:space="preserve"> dominated,</w:t>
+        </w:r>
+      </w:ins>
+      <w:r>
+        <w:t xml:space="preserve"> </w:t>
+      </w:r>
+      <w:ins w:id="184" w:author="Colin Dassow" w:date="2020-09-03T09:47:00Z">
+        <w:r>
+          <w:t>state</w:t>
+        </w:r>
+      </w:ins>
+      <w:del w:id="185" w:author="Colin Dassow" w:date="2020-09-03T09:47:00Z">
+        <w:r>
+          <w:delText>one</w:delText>
+        </w:r>
+      </w:del>
+      <w:r>
+        <w:t>.</w:t>
       </w:r>
     </w:p>
     <w:p>
@@ -1006,12 +1575,37 @@
 </file>
 
 <file path=word/comments.xml><?xml version="1.0" encoding="utf-8"?>
-<w:comments xmlns:wpc="http://schemas.microsoft.com/office/word/2010/wordprocessingCanvas" xmlns:cx="http://schemas.microsoft.com/office/drawing/2014/chartex" xmlns:cx1="http://schemas.microsoft.com/office/drawing/2015/9/8/chartex" xmlns:cx2="http://schemas.microsoft.com/office/drawing/2015/10/21/chartex" xmlns:cx3="http://schemas.microsoft.com/office/drawing/2016/5/9/chartex" xmlns:cx4="http://schemas.microsoft.com/office/drawing/2016/5/10/chartex" xmlns:cx5="http://schemas.microsoft.com/office/drawing/2016/5/11/chartex" xmlns:cx6="http://schemas.microsoft.com/office/drawing/2016/5/12/chartex" xmlns:cx7="http://schemas.microsoft.com/office/drawing/2016/5/13/chartex" xmlns:cx8="http://schemas.microsoft.com/office/drawing/2016/5/14/chartex" xmlns:mc="http://schemas.openxmlformats.org/markup-compatibility/2006" xmlns:aink="http://schemas.microsoft.com/office/drawing/2016/ink" xmlns:am3d="http://schemas.microsoft.com/office/drawing/2017/model3d" xmlns:o="urn:schemas-microsoft-com:office:office" xmlns:r="http://schemas.openxmlformats.org/officeDocument/2006/relationships" xmlns:m="http://schemas.openxmlformats.org/officeDocument/2006/math" xmlns:v="urn:schemas-microsoft-com:vml" xmlns:wp14="http://schemas.microsoft.com/office/word/2010/wordprocessingDrawing" xmlns:wp="http://schemas.openxmlformats.org/drawingml/2006/wordprocessingDrawing" xmlns:w10="urn:schemas-microsoft-com:office:word" xmlns:w="http://schemas.openxmlformats.org/wordprocessingml/2006/main" xmlns:w14="http://schemas.microsoft.com/office/word/2010/wordml" xmlns:w15="http://schemas.microsoft.com/office/word/2012/wordml" xmlns:w16cex="http://schemas.microsoft.com/office/word/2018/wordml/cex" xmlns:w16cid="http://schemas.microsoft.com/office/word/2016/wordml/cid" xmlns:w16="http://schemas.microsoft.com/office/word/2018/wordml" xmlns:w16se="http://schemas.microsoft.com/office/word/2015/wordml/symex" xmlns:wpg="http://schemas.microsoft.com/office/word/2010/wordprocessingGroup" xmlns:wpi="http://schemas.microsoft.com/office/word/2010/wordprocessingInk" xmlns:wne="http://schemas.microsoft.com/office/word/2006/wordml" xmlns:wps="http://schemas.microsoft.com/office/word/2010/wordprocessingShape" mc:Ignorable="w14 w15 w16se w16cid w16 w16cex wp14">
-  <w:comment w:id="43" w:author="CLN" w:date="2020-09-02T11:48:00Z" w:initials="CLN">
+<w:comments xmlns:wpc="http://schemas.microsoft.com/office/word/2010/wordprocessingCanvas" xmlns:cx="http://schemas.microsoft.com/office/drawing/2014/chartex" xmlns:mc="http://schemas.openxmlformats.org/markup-compatibility/2006" xmlns:o="urn:schemas-microsoft-com:office:office" xmlns:r="http://schemas.openxmlformats.org/officeDocument/2006/relationships" xmlns:m="http://schemas.openxmlformats.org/officeDocument/2006/math" xmlns:v="urn:schemas-microsoft-com:vml" xmlns:wp14="http://schemas.microsoft.com/office/word/2010/wordprocessingDrawing" xmlns:wp="http://schemas.openxmlformats.org/drawingml/2006/wordprocessingDrawing" xmlns:w10="urn:schemas-microsoft-com:office:word" xmlns:w="http://schemas.openxmlformats.org/wordprocessingml/2006/main" xmlns:w14="http://schemas.microsoft.com/office/word/2010/wordml" xmlns:w15="http://schemas.microsoft.com/office/word/2012/wordml" xmlns:w16se="http://schemas.microsoft.com/office/word/2015/wordml/symex" xmlns:wpg="http://schemas.microsoft.com/office/word/2010/wordprocessingGroup" xmlns:wpi="http://schemas.microsoft.com/office/word/2010/wordprocessingInk" xmlns:wne="http://schemas.microsoft.com/office/word/2006/wordml" xmlns:wps="http://schemas.microsoft.com/office/word/2010/wordprocessingShape" mc:Ignorable="w14 w15 w16se wp14">
+  <w:comment w:id="1" w:author="Colin Dassow" w:date="2020-09-02T14:59:00Z" w:initials="CD">
+    <w:p>
+      <w:pPr>
+        <w:pStyle w:val="ListParagraph"/>
+        <w:numPr>
+          <w:ilvl w:val="1"/>
+          <w:numId w:val="3"/>
+        </w:numPr>
+      </w:pPr>
+      <w:r>
+        <w:rPr>
+          <w:rStyle w:val="CommentReference"/>
+        </w:rPr>
+        <w:annotationRef/>
+      </w:r>
+      <w:r>
+        <w:t xml:space="preserve">Regime shifts (i.e., abrupt and persistent changes in ecosystem state) are likely to have major influences on aquatic systems. In some freshwater systems, regime shifts can result in changes in energy pathways, resulting in drastic changes in biotic communities and decreased ecological efficiency (Xu et al., 2014). </w:t>
+      </w:r>
+    </w:p>
     <w:p>
       <w:pPr>
         <w:pStyle w:val="CommentText"/>
       </w:pPr>
+    </w:p>
+  </w:comment>
+  <w:comment w:id="16" w:author="Colin Dassow" w:date="2020-09-03T09:49:00Z" w:initials="CD">
+    <w:p>
+      <w:pPr>
+        <w:pStyle w:val="CommentText"/>
+      </w:pPr>
       <w:r>
         <w:rPr>
           <w:rStyle w:val="CommentReference"/>
@@ -1019,11 +1613,51 @@
         <w:annotationRef/>
       </w:r>
       <w:r>
+        <w:t xml:space="preserve">This paragraph is pretty big I think we could split </w:t>
+      </w:r>
+      <w:proofErr w:type="gramStart"/>
+      <w:r>
+        <w:t>it,</w:t>
+      </w:r>
+      <w:proofErr w:type="gramEnd"/>
+      <w:r>
+        <w:t xml:space="preserve"> I’ll mark a place I think would work below</w:t>
+      </w:r>
+    </w:p>
+  </w:comment>
+  <w:comment w:id="76" w:author="Colin Dassow" w:date="2020-09-03T09:50:00Z" w:initials="CD">
+    <w:p>
+      <w:pPr>
+        <w:pStyle w:val="CommentText"/>
+      </w:pPr>
+      <w:r>
+        <w:rPr>
+          <w:rStyle w:val="CommentReference"/>
+        </w:rPr>
+        <w:annotationRef/>
+      </w:r>
+      <w:r>
+        <w:t>Start new paragraph here?</w:t>
+      </w:r>
+    </w:p>
+  </w:comment>
+  <w:comment w:id="102" w:author="CLN" w:date="2020-09-02T11:48:00Z" w:initials="CLN">
+    <w:p>
+      <w:pPr>
+        <w:pStyle w:val="CommentText"/>
+      </w:pPr>
+      <w:r>
+        <w:rPr>
+          <w:rStyle w:val="CommentReference"/>
+        </w:rPr>
+        <w:annotationRef/>
+      </w:r>
+      <w:r>
         <w:t xml:space="preserve">Or something? I’m not super in love with this sentence, but I do think we need something here. </w:t>
       </w:r>
     </w:p>
   </w:comment>
-  <w:comment w:id="52" w:author="Sass, Gregory G" w:date="2020-08-11T11:41:00Z" w:initials="SGG">
+  <w:comment w:id="103" w:author="Colin Dassow" w:date="2020-09-03T09:50:00Z" w:initials="CD">
     <w:p>
       <w:pPr>
         <w:pStyle w:val="CommentText"/>
@@ -1035,6 +1669,22 @@
         <w:annotationRef/>
       </w:r>
       <w:r>
+        <w:t>I modified some, maybe it helps</w:t>
+      </w:r>
+    </w:p>
+  </w:comment>
+  <w:comment w:id="116" w:author="Sass, Gregory G" w:date="2020-08-11T11:41:00Z" w:initials="SGG">
+    <w:p>
+      <w:pPr>
+        <w:pStyle w:val="CommentText"/>
+      </w:pPr>
+      <w:r>
+        <w:rPr>
+          <w:rStyle w:val="CommentReference"/>
+        </w:rPr>
+        <w:annotationRef/>
+      </w:r>
+      <w:r>
         <w:t xml:space="preserve">This would probably be a great place to include some citations of </w:t>
       </w:r>
       <w:proofErr w:type="spellStart"/>
@@ -1071,7 +1721,7 @@
       </w:r>
     </w:p>
   </w:comment>
-  <w:comment w:id="53" w:author="Sass, Gregory G" w:date="2020-08-11T11:44:00Z" w:initials="SGG">
+  <w:comment w:id="117" w:author="Sass, Gregory G" w:date="2020-08-11T11:44:00Z" w:initials="SGG">
     <w:p>
       <w:pPr>
         <w:pStyle w:val="CommentText"/>
@@ -1095,7 +1745,7 @@
       </w:r>
     </w:p>
   </w:comment>
-  <w:comment w:id="64" w:author="Sass, Gregory G" w:date="2020-08-11T11:30:00Z" w:initials="SGG">
+  <w:comment w:id="136" w:author="Sass, Gregory G" w:date="2020-08-11T11:30:00Z" w:initials="SGG">
     <w:p>
       <w:pPr>
         <w:pStyle w:val="CommentText"/>
@@ -1119,7 +1769,7 @@
       </w:r>
     </w:p>
   </w:comment>
-  <w:comment w:id="63" w:author="Sass, Gregory G" w:date="2020-08-11T11:29:00Z" w:initials="SGG">
+  <w:comment w:id="135" w:author="Sass, Gregory G" w:date="2020-08-11T11:29:00Z" w:initials="SGG">
     <w:p>
       <w:pPr>
         <w:pStyle w:val="CommentText"/>
@@ -1135,11 +1785,57 @@
       </w:r>
     </w:p>
   </w:comment>
-  <w:comment w:id="73" w:author="Sass, Gregory G" w:date="2020-08-11T16:25:00Z" w:initials="SGG">
+  <w:comment w:id="139" w:author="Colin Dassow" w:date="2020-09-03T09:39:00Z" w:initials="CD">
+    <w:p>
+      <w:pPr>
+        <w:pStyle w:val="ListParagraph"/>
+        <w:ind w:left="0"/>
+      </w:pPr>
+      <w:r>
+        <w:rPr>
+          <w:rStyle w:val="CommentReference"/>
+        </w:rPr>
+        <w:annotationRef/>
+      </w:r>
+      <w:r>
+        <w:t>Just putting this text here too in the outlined format in case we need this again.</w:t>
+      </w:r>
+    </w:p>
+    <w:p>
+      <w:pPr>
+        <w:pStyle w:val="ListParagraph"/>
+        <w:numPr>
+          <w:ilvl w:val="3"/>
+          <w:numId w:val="3"/>
+        </w:numPr>
+      </w:pPr>
+      <w:r>
+        <w:t xml:space="preserve">Also where managers can change/maintain a stable state as a direct result of harvest/catch (basically, this is where you can deal with whatever people did, which may not have been ideal) </w:t>
+      </w:r>
+    </w:p>
+    <w:p>
+      <w:pPr>
+        <w:pStyle w:val="ListParagraph"/>
+        <w:numPr>
+          <w:ilvl w:val="4"/>
+          <w:numId w:val="3"/>
+        </w:numPr>
+      </w:pPr>
+      <w:r>
+        <w:t xml:space="preserve">Stocking and harvest control can allow managers to compensate for harvest-driven regime shifts in order to maintain a desired stable state, or to shift from an undesirable state to one that is more desirable. While harvest-driven regime shifts are likely not a major consideration for anglers that produce them, managers must be aware of the probable results of these regime shifts. </w:t>
+      </w:r>
+    </w:p>
     <w:p>
       <w:pPr>
         <w:pStyle w:val="CommentText"/>
       </w:pPr>
+    </w:p>
+  </w:comment>
+  <w:comment w:id="167" w:author="Sass, Gregory G" w:date="2020-08-11T16:25:00Z" w:initials="SGG">
+    <w:p>
+      <w:pPr>
+        <w:pStyle w:val="CommentText"/>
+      </w:pPr>
       <w:r>
         <w:rPr>
           <w:rStyle w:val="CommentReference"/>
@@ -1151,7 +1847,7 @@
       </w:r>
     </w:p>
   </w:comment>
-  <w:comment w:id="74" w:author="CLN" w:date="2020-08-26T13:14:00Z" w:initials="CLN">
+  <w:comment w:id="168" w:author="CLN" w:date="2020-08-26T13:14:00Z" w:initials="CLN">
     <w:p>
       <w:pPr>
         <w:pStyle w:val="CommentText"/>
@@ -1167,7 +1863,7 @@
       </w:r>
     </w:p>
   </w:comment>
-  <w:comment w:id="76" w:author="Chelsey Nieman" w:date="2020-09-02T11:57:00Z" w:initials="CLN">
+  <w:comment w:id="177" w:author="Chelsey Nieman" w:date="2020-09-02T11:57:00Z" w:initials="CLN">
     <w:p>
       <w:pPr>
         <w:pStyle w:val="CommentText"/>
@@ -1180,6 +1876,22 @@
       </w:r>
       <w:r>
         <w:t xml:space="preserve">I have not added these to the Zotero. </w:t>
+      </w:r>
+    </w:p>
+  </w:comment>
+  <w:comment w:id="179" w:author="Colin Dassow" w:date="2020-09-03T09:45:00Z" w:initials="CD">
+    <w:p>
+      <w:pPr>
+        <w:pStyle w:val="CommentText"/>
+      </w:pPr>
+      <w:r>
+        <w:rPr>
+          <w:rStyle w:val="CommentReference"/>
+        </w:rPr>
+        <w:annotationRef/>
+      </w:r>
+      <w:r>
+        <w:t>Do we want to say it this way or frame it as a system where managers account for it or don’t account for it?</w:t>
       </w:r>
     </w:p>
   </w:comment>
@@ -1187,15 +1899,21 @@
 </file>
 
 <file path=word/commentsExtended.xml><?xml version="1.0" encoding="utf-8"?>
-<w15:commentsEx xmlns:wpc="http://schemas.microsoft.com/office/word/2010/wordprocessingCanvas" xmlns:cx="http://schemas.microsoft.com/office/drawing/2014/chartex" xmlns:cx1="http://schemas.microsoft.com/office/drawing/2015/9/8/chartex" xmlns:cx2="http://schemas.microsoft.com/office/drawing/2015/10/21/chartex" xmlns:cx3="http://schemas.microsoft.com/office/drawing/2016/5/9/chartex" xmlns:cx4="http://schemas.microsoft.com/office/drawing/2016/5/10/chartex" xmlns:cx5="http://schemas.microsoft.com/office/drawing/2016/5/11/chartex" xmlns:cx6="http://schemas.microsoft.com/office/drawing/2016/5/12/chartex" xmlns:cx7="http://schemas.microsoft.com/office/drawing/2016/5/13/chartex" xmlns:cx8="http://schemas.microsoft.com/office/drawing/2016/5/14/chartex" xmlns:mc="http://schemas.openxmlformats.org/markup-compatibility/2006" xmlns:aink="http://schemas.microsoft.com/office/drawing/2016/ink" xmlns:am3d="http://schemas.microsoft.com/office/drawing/2017/model3d" xmlns:o="urn:schemas-microsoft-com:office:office" xmlns:r="http://schemas.openxmlformats.org/officeDocument/2006/relationships" xmlns:m="http://schemas.openxmlformats.org/officeDocument/2006/math" xmlns:v="urn:schemas-microsoft-com:vml" xmlns:wp14="http://schemas.microsoft.com/office/word/2010/wordprocessingDrawing" xmlns:wp="http://schemas.openxmlformats.org/drawingml/2006/wordprocessingDrawing" xmlns:w10="urn:schemas-microsoft-com:office:word" xmlns:w="http://schemas.openxmlformats.org/wordprocessingml/2006/main" xmlns:w14="http://schemas.microsoft.com/office/word/2010/wordml" xmlns:w15="http://schemas.microsoft.com/office/word/2012/wordml" xmlns:w16cex="http://schemas.microsoft.com/office/word/2018/wordml/cex" xmlns:w16cid="http://schemas.microsoft.com/office/word/2016/wordml/cid" xmlns:w16="http://schemas.microsoft.com/office/word/2018/wordml" xmlns:w16se="http://schemas.microsoft.com/office/word/2015/wordml/symex" xmlns:wpg="http://schemas.microsoft.com/office/word/2010/wordprocessingGroup" xmlns:wpi="http://schemas.microsoft.com/office/word/2010/wordprocessingInk" xmlns:wne="http://schemas.microsoft.com/office/word/2006/wordml" xmlns:wps="http://schemas.microsoft.com/office/word/2010/wordprocessingShape" mc:Ignorable="w14 w15 w16se w16cid w16 w16cex wp14">
+<w15:commentsEx xmlns:wpc="http://schemas.microsoft.com/office/word/2010/wordprocessingCanvas" xmlns:cx="http://schemas.microsoft.com/office/drawing/2014/chartex" xmlns:mc="http://schemas.openxmlformats.org/markup-compatibility/2006" xmlns:o="urn:schemas-microsoft-com:office:office" xmlns:r="http://schemas.openxmlformats.org/officeDocument/2006/relationships" xmlns:m="http://schemas.openxmlformats.org/officeDocument/2006/math" xmlns:v="urn:schemas-microsoft-com:vml" xmlns:wp14="http://schemas.microsoft.com/office/word/2010/wordprocessingDrawing" xmlns:wp="http://schemas.openxmlformats.org/drawingml/2006/wordprocessingDrawing" xmlns:w10="urn:schemas-microsoft-com:office:word" xmlns:w="http://schemas.openxmlformats.org/wordprocessingml/2006/main" xmlns:w14="http://schemas.microsoft.com/office/word/2010/wordml" xmlns:w15="http://schemas.microsoft.com/office/word/2012/wordml" xmlns:w16se="http://schemas.microsoft.com/office/word/2015/wordml/symex" xmlns:wpg="http://schemas.microsoft.com/office/word/2010/wordprocessingGroup" xmlns:wpi="http://schemas.microsoft.com/office/word/2010/wordprocessingInk" xmlns:wne="http://schemas.microsoft.com/office/word/2006/wordml" xmlns:wps="http://schemas.microsoft.com/office/word/2010/wordprocessingShape" mc:Ignorable="w14 w15 w16se wp14">
+  <w15:commentEx w15:paraId="1CB22B20" w15:done="0"/>
+  <w15:commentEx w15:paraId="4BB17F15" w15:done="0"/>
+  <w15:commentEx w15:paraId="7A468751" w15:done="0"/>
   <w15:commentEx w15:paraId="3719783C" w15:done="0"/>
+  <w15:commentEx w15:paraId="0D101142" w15:paraIdParent="3719783C" w15:done="0"/>
   <w15:commentEx w15:paraId="6B3F954C" w15:done="0"/>
   <w15:commentEx w15:paraId="5E5CE2B6" w15:done="0"/>
   <w15:commentEx w15:paraId="18D88A26" w15:done="0"/>
   <w15:commentEx w15:paraId="4638857B" w15:done="0"/>
+  <w15:commentEx w15:paraId="55ABCD3F" w15:done="0"/>
   <w15:commentEx w15:paraId="2C0F9FD3" w15:done="0"/>
   <w15:commentEx w15:paraId="2EEEF1FA" w15:paraIdParent="2C0F9FD3" w15:done="0"/>
   <w15:commentEx w15:paraId="38E10D68" w15:done="0"/>
+  <w15:commentEx w15:paraId="37FBF05A" w15:done="0"/>
 </w15:commentsEx>
 </file>
 
@@ -1221,7 +1939,7 @@
 </file>
 
 <file path=word/numbering.xml><?xml version="1.0" encoding="utf-8"?>
-<w:numbering xmlns:wpc="http://schemas.microsoft.com/office/word/2010/wordprocessingCanvas" xmlns:cx="http://schemas.microsoft.com/office/drawing/2014/chartex" xmlns:cx1="http://schemas.microsoft.com/office/drawing/2015/9/8/chartex" xmlns:cx2="http://schemas.microsoft.com/office/drawing/2015/10/21/chartex" xmlns:cx3="http://schemas.microsoft.com/office/drawing/2016/5/9/chartex" xmlns:cx4="http://schemas.microsoft.com/office/drawing/2016/5/10/chartex" xmlns:cx5="http://schemas.microsoft.com/office/drawing/2016/5/11/chartex" xmlns:cx6="http://schemas.microsoft.com/office/drawing/2016/5/12/chartex" xmlns:cx7="http://schemas.microsoft.com/office/drawing/2016/5/13/chartex" xmlns:cx8="http://schemas.microsoft.com/office/drawing/2016/5/14/chartex" xmlns:mc="http://schemas.openxmlformats.org/markup-compatibility/2006" xmlns:aink="http://schemas.microsoft.com/office/drawing/2016/ink" xmlns:am3d="http://schemas.microsoft.com/office/drawing/2017/model3d" xmlns:o="urn:schemas-microsoft-com:office:office" xmlns:r="http://schemas.openxmlformats.org/officeDocument/2006/relationships" xmlns:m="http://schemas.openxmlformats.org/officeDocument/2006/math" xmlns:v="urn:schemas-microsoft-com:vml" xmlns:wp14="http://schemas.microsoft.com/office/word/2010/wordprocessingDrawing" xmlns:wp="http://schemas.openxmlformats.org/drawingml/2006/wordprocessingDrawing" xmlns:w10="urn:schemas-microsoft-com:office:word" xmlns:w="http://schemas.openxmlformats.org/wordprocessingml/2006/main" xmlns:w14="http://schemas.microsoft.com/office/word/2010/wordml" xmlns:w15="http://schemas.microsoft.com/office/word/2012/wordml" xmlns:w16cex="http://schemas.microsoft.com/office/word/2018/wordml/cex" xmlns:w16cid="http://schemas.microsoft.com/office/word/2016/wordml/cid" xmlns:w16="http://schemas.microsoft.com/office/word/2018/wordml" xmlns:w16se="http://schemas.microsoft.com/office/word/2015/wordml/symex" xmlns:wpg="http://schemas.microsoft.com/office/word/2010/wordprocessingGroup" xmlns:wpi="http://schemas.microsoft.com/office/word/2010/wordprocessingInk" xmlns:wne="http://schemas.microsoft.com/office/word/2006/wordml" xmlns:wps="http://schemas.microsoft.com/office/word/2010/wordprocessingShape" mc:Ignorable="w14 w15 w16se w16cid w16 w16cex wp14">
+<w:numbering xmlns:wpc="http://schemas.microsoft.com/office/word/2010/wordprocessingCanvas" xmlns:cx="http://schemas.microsoft.com/office/drawing/2014/chartex" xmlns:mc="http://schemas.openxmlformats.org/markup-compatibility/2006" xmlns:o="urn:schemas-microsoft-com:office:office" xmlns:r="http://schemas.openxmlformats.org/officeDocument/2006/relationships" xmlns:m="http://schemas.openxmlformats.org/officeDocument/2006/math" xmlns:v="urn:schemas-microsoft-com:vml" xmlns:wp14="http://schemas.microsoft.com/office/word/2010/wordprocessingDrawing" xmlns:wp="http://schemas.openxmlformats.org/drawingml/2006/wordprocessingDrawing" xmlns:w10="urn:schemas-microsoft-com:office:word" xmlns:w="http://schemas.openxmlformats.org/wordprocessingml/2006/main" xmlns:w14="http://schemas.microsoft.com/office/word/2010/wordml" xmlns:w15="http://schemas.microsoft.com/office/word/2012/wordml" xmlns:w16se="http://schemas.microsoft.com/office/word/2015/wordml/symex" xmlns:wpg="http://schemas.microsoft.com/office/word/2010/wordprocessingGroup" xmlns:wpi="http://schemas.microsoft.com/office/word/2010/wordprocessingInk" xmlns:wne="http://schemas.microsoft.com/office/word/2006/wordml" xmlns:wps="http://schemas.microsoft.com/office/word/2010/wordprocessingShape" mc:Ignorable="w14 w15 w16se wp14">
   <w:abstractNum w:abstractNumId="0" w15:restartNumberingAfterBreak="0">
     <w:nsid w:val="009D2CDD"/>
     <w:multiLevelType w:val="hybridMultilevel"/>
@@ -1609,7 +2327,10 @@
 </file>
 
 <file path=word/people.xml><?xml version="1.0" encoding="utf-8"?>
-<w15:people xmlns:wpc="http://schemas.microsoft.com/office/word/2010/wordprocessingCanvas" xmlns:cx="http://schemas.microsoft.com/office/drawing/2014/chartex" xmlns:cx1="http://schemas.microsoft.com/office/drawing/2015/9/8/chartex" xmlns:cx2="http://schemas.microsoft.com/office/drawing/2015/10/21/chartex" xmlns:cx3="http://schemas.microsoft.com/office/drawing/2016/5/9/chartex" xmlns:cx4="http://schemas.microsoft.com/office/drawing/2016/5/10/chartex" xmlns:cx5="http://schemas.microsoft.com/office/drawing/2016/5/11/chartex" xmlns:cx6="http://schemas.microsoft.com/office/drawing/2016/5/12/chartex" xmlns:cx7="http://schemas.microsoft.com/office/drawing/2016/5/13/chartex" xmlns:cx8="http://schemas.microsoft.com/office/drawing/2016/5/14/chartex" xmlns:mc="http://schemas.openxmlformats.org/markup-compatibility/2006" xmlns:aink="http://schemas.microsoft.com/office/drawing/2016/ink" xmlns:am3d="http://schemas.microsoft.com/office/drawing/2017/model3d" xmlns:o="urn:schemas-microsoft-com:office:office" xmlns:r="http://schemas.openxmlformats.org/officeDocument/2006/relationships" xmlns:m="http://schemas.openxmlformats.org/officeDocument/2006/math" xmlns:v="urn:schemas-microsoft-com:vml" xmlns:wp14="http://schemas.microsoft.com/office/word/2010/wordprocessingDrawing" xmlns:wp="http://schemas.openxmlformats.org/drawingml/2006/wordprocessingDrawing" xmlns:w10="urn:schemas-microsoft-com:office:word" xmlns:w="http://schemas.openxmlformats.org/wordprocessingml/2006/main" xmlns:w14="http://schemas.microsoft.com/office/word/2010/wordml" xmlns:w15="http://schemas.microsoft.com/office/word/2012/wordml" xmlns:w16cex="http://schemas.microsoft.com/office/word/2018/wordml/cex" xmlns:w16cid="http://schemas.microsoft.com/office/word/2016/wordml/cid" xmlns:w16="http://schemas.microsoft.com/office/word/2018/wordml" xmlns:w16se="http://schemas.microsoft.com/office/word/2015/wordml/symex" xmlns:wpg="http://schemas.microsoft.com/office/word/2010/wordprocessingGroup" xmlns:wpi="http://schemas.microsoft.com/office/word/2010/wordprocessingInk" xmlns:wne="http://schemas.microsoft.com/office/word/2006/wordml" xmlns:wps="http://schemas.microsoft.com/office/word/2010/wordprocessingShape" mc:Ignorable="w14 w15 w16se w16cid w16 w16cex wp14">
+<w15:people xmlns:wpc="http://schemas.microsoft.com/office/word/2010/wordprocessingCanvas" xmlns:cx="http://schemas.microsoft.com/office/drawing/2014/chartex" xmlns:mc="http://schemas.openxmlformats.org/markup-compatibility/2006" xmlns:o="urn:schemas-microsoft-com:office:office" xmlns:r="http://schemas.openxmlformats.org/officeDocument/2006/relationships" xmlns:m="http://schemas.openxmlformats.org/officeDocument/2006/math" xmlns:v="urn:schemas-microsoft-com:vml" xmlns:wp14="http://schemas.microsoft.com/office/word/2010/wordprocessingDrawing" xmlns:wp="http://schemas.openxmlformats.org/drawingml/2006/wordprocessingDrawing" xmlns:w10="urn:schemas-microsoft-com:office:word" xmlns:w="http://schemas.openxmlformats.org/wordprocessingml/2006/main" xmlns:w14="http://schemas.microsoft.com/office/word/2010/wordml" xmlns:w15="http://schemas.microsoft.com/office/word/2012/wordml" xmlns:w16se="http://schemas.microsoft.com/office/word/2015/wordml/symex" xmlns:wpg="http://schemas.microsoft.com/office/word/2010/wordprocessingGroup" xmlns:wpi="http://schemas.microsoft.com/office/word/2010/wordprocessingInk" xmlns:wne="http://schemas.microsoft.com/office/word/2006/wordml" xmlns:wps="http://schemas.microsoft.com/office/word/2010/wordprocessingShape" mc:Ignorable="w14 w15 w16se wp14">
+  <w15:person w15:author="Colin Dassow">
+    <w15:presenceInfo w15:providerId="None" w15:userId="Colin Dassow"/>
+  </w15:person>
   <w15:person w15:author="Sass, Gregory G">
     <w15:presenceInfo w15:providerId="AD" w15:userId="S-1-5-21-1068637394-4219095031-2642338718-32640"/>
   </w15:person>
@@ -1617,7 +2338,7 @@
 </file>
 
 <file path=word/styles.xml><?xml version="1.0" encoding="utf-8"?>
-<w:styles xmlns:mc="http://schemas.openxmlformats.org/markup-compatibility/2006" xmlns:r="http://schemas.openxmlformats.org/officeDocument/2006/relationships" xmlns:w="http://schemas.openxmlformats.org/wordprocessingml/2006/main" xmlns:w14="http://schemas.microsoft.com/office/word/2010/wordml" xmlns:w15="http://schemas.microsoft.com/office/word/2012/wordml" xmlns:w16cex="http://schemas.microsoft.com/office/word/2018/wordml/cex" xmlns:w16cid="http://schemas.microsoft.com/office/word/2016/wordml/cid" xmlns:w16="http://schemas.microsoft.com/office/word/2018/wordml" xmlns:w16se="http://schemas.microsoft.com/office/word/2015/wordml/symex" mc:Ignorable="w14 w15 w16se w16cid w16 w16cex">
+<w:styles xmlns:mc="http://schemas.openxmlformats.org/markup-compatibility/2006" xmlns:r="http://schemas.openxmlformats.org/officeDocument/2006/relationships" xmlns:w="http://schemas.openxmlformats.org/wordprocessingml/2006/main" xmlns:w14="http://schemas.microsoft.com/office/word/2010/wordml" xmlns:w15="http://schemas.microsoft.com/office/word/2012/wordml" xmlns:w16se="http://schemas.microsoft.com/office/word/2015/wordml/symex" mc:Ignorable="w14 w15 w16se">
   <w:docDefaults>
     <w:rPrDefault>
       <w:rPr>
@@ -1633,7 +2354,7 @@
       </w:pPr>
     </w:pPrDefault>
   </w:docDefaults>
-  <w:latentStyles w:defLockedState="0" w:defUIPriority="99" w:defSemiHidden="0" w:defUnhideWhenUsed="0" w:defQFormat="0" w:count="376">
+  <w:latentStyles w:defLockedState="0" w:defUIPriority="99" w:defSemiHidden="0" w:defUnhideWhenUsed="0" w:defQFormat="0" w:count="371">
     <w:lsdException w:name="Normal" w:uiPriority="0" w:qFormat="1"/>
     <w:lsdException w:name="heading 1" w:uiPriority="9" w:qFormat="1"/>
     <w:lsdException w:name="heading 2" w:semiHidden="1" w:uiPriority="9" w:unhideWhenUsed="1" w:qFormat="1"/>
@@ -1739,6 +2460,7 @@
     <w:lsdException w:name="HTML Sample" w:semiHidden="1" w:unhideWhenUsed="1"/>
     <w:lsdException w:name="HTML Typewriter" w:semiHidden="1" w:unhideWhenUsed="1"/>
     <w:lsdException w:name="HTML Variable" w:semiHidden="1" w:unhideWhenUsed="1"/>
+    <w:lsdException w:name="Normal Table" w:semiHidden="1" w:unhideWhenUsed="1"/>
     <w:lsdException w:name="annotation subject" w:semiHidden="1" w:unhideWhenUsed="1"/>
     <w:lsdException w:name="No List" w:semiHidden="1" w:unhideWhenUsed="1"/>
     <w:lsdException w:name="Outline List 1" w:semiHidden="1" w:unhideWhenUsed="1"/>
@@ -1781,8 +2503,11 @@
     <w:lsdException w:name="Table Contemporary" w:semiHidden="1" w:unhideWhenUsed="1"/>
     <w:lsdException w:name="Table Elegant" w:semiHidden="1" w:unhideWhenUsed="1"/>
     <w:lsdException w:name="Table Professional" w:semiHidden="1" w:unhideWhenUsed="1"/>
+    <w:lsdException w:name="Table Subtle 1" w:semiHidden="1" w:unhideWhenUsed="1"/>
     <w:lsdException w:name="Table Subtle 2" w:semiHidden="1" w:unhideWhenUsed="1"/>
     <w:lsdException w:name="Table Web 1" w:semiHidden="1" w:unhideWhenUsed="1"/>
+    <w:lsdException w:name="Table Web 2" w:semiHidden="1" w:unhideWhenUsed="1"/>
+    <w:lsdException w:name="Table Web 3" w:semiHidden="1" w:unhideWhenUsed="1"/>
     <w:lsdException w:name="Balloon Text" w:semiHidden="1" w:unhideWhenUsed="1"/>
     <w:lsdException w:name="Table Grid" w:uiPriority="39"/>
     <w:lsdException w:name="Table Theme" w:semiHidden="1" w:unhideWhenUsed="1"/>
@@ -2001,11 +2726,6 @@
     <w:lsdException w:name="List Table 5 Dark Accent 6" w:uiPriority="50"/>
     <w:lsdException w:name="List Table 6 Colorful Accent 6" w:uiPriority="51"/>
     <w:lsdException w:name="List Table 7 Colorful Accent 6" w:uiPriority="52"/>
-    <w:lsdException w:name="Mention" w:semiHidden="1" w:unhideWhenUsed="1"/>
-    <w:lsdException w:name="Smart Hyperlink" w:semiHidden="1" w:unhideWhenUsed="1"/>
-    <w:lsdException w:name="Hashtag" w:semiHidden="1" w:unhideWhenUsed="1"/>
-    <w:lsdException w:name="Unresolved Mention" w:semiHidden="1" w:unhideWhenUsed="1"/>
-    <w:lsdException w:name="Smart Link" w:semiHidden="1" w:unhideWhenUsed="1"/>
   </w:latentStyles>
   <w:style w:type="paragraph" w:default="1" w:styleId="Normal">
     <w:name w:val="Normal"/>

</xml_diff>

<commit_message>
Colin added some extra comments to the draft
</commit_message>
<xml_diff>
--- a/Q2 outline_8.26.2020.docx
+++ b/Q2 outline_8.26.2020.docx
@@ -1,6 +1,6 @@
 
 <file path=word/document.xml><?xml version="1.0" encoding="utf-8"?>
-<w:document xmlns:wpc="http://schemas.microsoft.com/office/word/2010/wordprocessingCanvas" xmlns:cx="http://schemas.microsoft.com/office/drawing/2014/chartex" xmlns:cx1="http://schemas.microsoft.com/office/drawing/2015/9/8/chartex" xmlns:cx2="http://schemas.microsoft.com/office/drawing/2015/10/21/chartex" xmlns:cx3="http://schemas.microsoft.com/office/drawing/2016/5/9/chartex" xmlns:cx4="http://schemas.microsoft.com/office/drawing/2016/5/10/chartex" xmlns:cx5="http://schemas.microsoft.com/office/drawing/2016/5/11/chartex" xmlns:cx6="http://schemas.microsoft.com/office/drawing/2016/5/12/chartex" xmlns:cx7="http://schemas.microsoft.com/office/drawing/2016/5/13/chartex" xmlns:cx8="http://schemas.microsoft.com/office/drawing/2016/5/14/chartex" xmlns:mc="http://schemas.openxmlformats.org/markup-compatibility/2006" xmlns:aink="http://schemas.microsoft.com/office/drawing/2016/ink" xmlns:am3d="http://schemas.microsoft.com/office/drawing/2017/model3d" xmlns:o="urn:schemas-microsoft-com:office:office" xmlns:r="http://schemas.openxmlformats.org/officeDocument/2006/relationships" xmlns:m="http://schemas.openxmlformats.org/officeDocument/2006/math" xmlns:v="urn:schemas-microsoft-com:vml" xmlns:wp14="http://schemas.microsoft.com/office/word/2010/wordprocessingDrawing" xmlns:wp="http://schemas.openxmlformats.org/drawingml/2006/wordprocessingDrawing" xmlns:w10="urn:schemas-microsoft-com:office:word" xmlns:w="http://schemas.openxmlformats.org/wordprocessingml/2006/main" xmlns:w14="http://schemas.microsoft.com/office/word/2010/wordml" xmlns:w15="http://schemas.microsoft.com/office/word/2012/wordml" xmlns:w16cex="http://schemas.microsoft.com/office/word/2018/wordml/cex" xmlns:w16cid="http://schemas.microsoft.com/office/word/2016/wordml/cid" xmlns:w16="http://schemas.microsoft.com/office/word/2018/wordml" xmlns:w16se="http://schemas.microsoft.com/office/word/2015/wordml/symex" xmlns:wpg="http://schemas.microsoft.com/office/word/2010/wordprocessingGroup" xmlns:wpi="http://schemas.microsoft.com/office/word/2010/wordprocessingInk" xmlns:wne="http://schemas.microsoft.com/office/word/2006/wordml" xmlns:wps="http://schemas.microsoft.com/office/word/2010/wordprocessingShape" mc:Ignorable="w14 w15 w16se w16cid w16 w16cex wp14">
+<w:document xmlns:wpc="http://schemas.microsoft.com/office/word/2010/wordprocessingCanvas" xmlns:cx="http://schemas.microsoft.com/office/drawing/2014/chartex" xmlns:mc="http://schemas.openxmlformats.org/markup-compatibility/2006" xmlns:o="urn:schemas-microsoft-com:office:office" xmlns:r="http://schemas.openxmlformats.org/officeDocument/2006/relationships" xmlns:m="http://schemas.openxmlformats.org/officeDocument/2006/math" xmlns:v="urn:schemas-microsoft-com:vml" xmlns:wp14="http://schemas.microsoft.com/office/word/2010/wordprocessingDrawing" xmlns:wp="http://schemas.openxmlformats.org/drawingml/2006/wordprocessingDrawing" xmlns:w10="urn:schemas-microsoft-com:office:word" xmlns:w="http://schemas.openxmlformats.org/wordprocessingml/2006/main" xmlns:w14="http://schemas.microsoft.com/office/word/2010/wordml" xmlns:w15="http://schemas.microsoft.com/office/word/2012/wordml" xmlns:w16se="http://schemas.microsoft.com/office/word/2015/wordml/symex" xmlns:wpg="http://schemas.microsoft.com/office/word/2010/wordprocessingGroup" xmlns:wpi="http://schemas.microsoft.com/office/word/2010/wordprocessingInk" xmlns:wne="http://schemas.microsoft.com/office/word/2006/wordml" xmlns:wps="http://schemas.microsoft.com/office/word/2010/wordprocessingShape" mc:Ignorable="w14 w15 w16se wp14">
   <w:body>
     <w:p>
       <w:r>
@@ -39,7 +39,12 @@
         <w:t>Typically,</w:t>
       </w:r>
       <w:r>
-        <w:t xml:space="preserve"> ecosystems have some ability to absorb these disturbances without much change to the current dominant state. Over time though, with repeated disturbances, the ability of an ecosystem to overcome these is diminished to the point that the next disturbance to occur will drastically alter the ecosystem and cause it to shift to a new stable state.</w:t>
+        <w:t xml:space="preserve"> ecosystems have some ability to absorb these disturbances without much change to the current dominant state. Over time though, with repeated disturbances, the ability of an ecosystem to overcome</w:t>
+      </w:r>
+      <w:bookmarkStart w:id="0" w:name="_GoBack"/>
+      <w:bookmarkEnd w:id="0"/>
+      <w:r>
+        <w:t xml:space="preserve"> these is diminished to the point that the next disturbance to occur will drastically alter the ecosystem and cause it to shift to a new stable state.</w:t>
       </w:r>
     </w:p>
     <w:p>
@@ -71,7 +76,8 @@
       <w:r>
         <w:t xml:space="preserve">he stock to recover. To date, recovery has yet to be realized leading researchers to explore potential causes, like environmental changes leading to declines in prey supply for cod and variability in natural mortality through time, which were not initially considered (Rose and Walters 2019). </w:t>
       </w:r>
-      <w:commentRangeStart w:id="0"/>
+      <w:commentRangeStart w:id="1"/>
+      <w:commentRangeStart w:id="2"/>
       <w:r>
         <w:rPr>
           <w:b/>
@@ -90,12 +96,19 @@
         </w:rPr>
         <w:t>.</w:t>
       </w:r>
-      <w:commentRangeEnd w:id="0"/>
-      <w:r>
-        <w:rPr>
-          <w:rStyle w:val="CommentReference"/>
-        </w:rPr>
-        <w:commentReference w:id="0"/>
+      <w:commentRangeEnd w:id="1"/>
+      <w:r>
+        <w:rPr>
+          <w:rStyle w:val="CommentReference"/>
+        </w:rPr>
+        <w:commentReference w:id="1"/>
+      </w:r>
+      <w:commentRangeEnd w:id="2"/>
+      <w:r>
+        <w:rPr>
+          <w:rStyle w:val="CommentReference"/>
+        </w:rPr>
+        <w:commentReference w:id="2"/>
       </w:r>
     </w:p>
     <w:p>
@@ -115,16 +128,16 @@
       <w:r>
         <w:t>, resulting from changes in energetic pathways (</w:t>
       </w:r>
-      <w:commentRangeStart w:id="1"/>
+      <w:commentRangeStart w:id="3"/>
       <w:r>
         <w:t>Xu et al. 2014</w:t>
       </w:r>
-      <w:commentRangeEnd w:id="1"/>
-      <w:r>
-        <w:rPr>
-          <w:rStyle w:val="CommentReference"/>
-        </w:rPr>
-        <w:commentReference w:id="1"/>
+      <w:commentRangeEnd w:id="3"/>
+      <w:r>
+        <w:rPr>
+          <w:rStyle w:val="CommentReference"/>
+        </w:rPr>
+        <w:commentReference w:id="3"/>
       </w:r>
       <w:r>
         <w:t>)</w:t>
@@ -329,19 +342,36 @@
       <w:r>
         <w:t xml:space="preserve">While harvest is tied to angler preference and behavior, the ultimate result can be emergent shifts in the stable state of the system. Harvest of more </w:t>
       </w:r>
-      <w:commentRangeStart w:id="2"/>
-      <w:r>
-        <w:t xml:space="preserve">‘desirable’ </w:t>
-      </w:r>
-      <w:commentRangeEnd w:id="2"/>
-      <w:r>
-        <w:rPr>
-          <w:rStyle w:val="CommentReference"/>
-        </w:rPr>
-        <w:commentReference w:id="2"/>
-      </w:r>
-      <w:r>
-        <w:t xml:space="preserve">species may result in decreased dominance of those species in favor of other species within the system. </w:t>
+      <w:commentRangeStart w:id="4"/>
+      <w:commentRangeStart w:id="5"/>
+      <w:r>
+        <w:t>‘desirable’</w:t>
+      </w:r>
+      <w:r>
+        <w:t xml:space="preserve"> – to anglers – species </w:t>
+      </w:r>
+      <w:commentRangeEnd w:id="4"/>
+      <w:r>
+        <w:rPr>
+          <w:rStyle w:val="CommentReference"/>
+        </w:rPr>
+        <w:commentReference w:id="4"/>
+      </w:r>
+      <w:commentRangeEnd w:id="5"/>
+      <w:r>
+        <w:rPr>
+          <w:rStyle w:val="CommentReference"/>
+        </w:rPr>
+        <w:commentReference w:id="5"/>
+      </w:r>
+      <w:r>
+        <w:t>may result in decreased dominance of those species in favor of other</w:t>
+      </w:r>
+      <w:r>
+        <w:t xml:space="preserve"> less desired</w:t>
+      </w:r>
+      <w:r>
+        <w:t xml:space="preserve"> species within the system. </w:t>
       </w:r>
       <w:r>
         <w:t>Harvest driven regime shifts have been studied in commercial and marine fisheries when ecosystem-based management has been implemented (</w:t>
@@ -370,30 +400,30 @@
       <w:r>
         <w:t xml:space="preserve"> 2012). Crowder et al. (2008) has also explored the simultaneous influences of multiple fished species on marine </w:t>
       </w:r>
-      <w:commentRangeStart w:id="3"/>
+      <w:commentRangeStart w:id="6"/>
       <w:r>
         <w:t>systems</w:t>
       </w:r>
-      <w:commentRangeEnd w:id="3"/>
-      <w:r>
-        <w:rPr>
-          <w:rStyle w:val="CommentReference"/>
-        </w:rPr>
-        <w:commentReference w:id="3"/>
+      <w:commentRangeEnd w:id="6"/>
+      <w:r>
+        <w:rPr>
+          <w:rStyle w:val="CommentReference"/>
+        </w:rPr>
+        <w:commentReference w:id="6"/>
       </w:r>
       <w:r>
         <w:t xml:space="preserve">. This stands in contrast to more traditional management decisions which take a linear view of the system (e.g., fish population is overexploited, so managers attempt reduce mortality rates through regulations or stock in response) (Sass et al. 2017). Instances where these simple solutions have had no effect, or even a negative effect, are abundant and demonstrate a need to consider alternative stable states and the hysteretic behavior that is often present in complex aquatic communities (Pine et al. </w:t>
       </w:r>
-      <w:commentRangeStart w:id="4"/>
+      <w:commentRangeStart w:id="7"/>
       <w:r>
         <w:t>2009</w:t>
       </w:r>
-      <w:commentRangeEnd w:id="4"/>
-      <w:r>
-        <w:rPr>
-          <w:rStyle w:val="CommentReference"/>
-        </w:rPr>
-        <w:commentReference w:id="4"/>
+      <w:commentRangeEnd w:id="7"/>
+      <w:r>
+        <w:rPr>
+          <w:rStyle w:val="CommentReference"/>
+        </w:rPr>
+        <w:commentReference w:id="7"/>
       </w:r>
       <w:r>
         <w:t>).</w:t>
@@ -416,7 +446,7 @@
       <w:r>
         <w:t xml:space="preserve">Using traditional management techniques, such as stocking or harvest-control limits, and intimate knowledge of system dynamics, managers have the ability to directly influence the state of system. </w:t>
       </w:r>
-      <w:commentRangeStart w:id="5"/>
+      <w:commentRangeStart w:id="8"/>
       <w:r>
         <w:t xml:space="preserve">A central theme of these management strategies is a holistic view of the ecosystem and the rejection of single species management strategies applied broadly in favor of flexibility that allows managers to consider the full context of the systems they work in and tailor their actions appropriately (Collie et al. 2016; Camp and van </w:t>
       </w:r>
@@ -428,26 +458,26 @@
       <w:r>
         <w:t xml:space="preserve"> </w:t>
       </w:r>
-      <w:commentRangeStart w:id="6"/>
+      <w:commentRangeStart w:id="9"/>
       <w:r>
         <w:t>2019</w:t>
       </w:r>
-      <w:commentRangeEnd w:id="6"/>
-      <w:r>
-        <w:rPr>
-          <w:rStyle w:val="CommentReference"/>
-        </w:rPr>
-        <w:commentReference w:id="6"/>
+      <w:commentRangeEnd w:id="9"/>
+      <w:r>
+        <w:rPr>
+          <w:rStyle w:val="CommentReference"/>
+        </w:rPr>
+        <w:commentReference w:id="9"/>
       </w:r>
       <w:r>
         <w:t>?).</w:t>
       </w:r>
-      <w:commentRangeEnd w:id="5"/>
-      <w:r>
-        <w:rPr>
-          <w:rStyle w:val="CommentReference"/>
-        </w:rPr>
-        <w:commentReference w:id="5"/>
+      <w:commentRangeEnd w:id="8"/>
+      <w:r>
+        <w:rPr>
+          <w:rStyle w:val="CommentReference"/>
+        </w:rPr>
+        <w:commentReference w:id="8"/>
       </w:r>
       <w:r>
         <w:t xml:space="preserve"> </w:t>
@@ -455,16 +485,16 @@
       <w:r>
         <w:t xml:space="preserve">Stocking and harvest control can allow managers to compensate for harvest-driven regime shifts in order to maintain a desired stable state, or to shift from an undesirable state to one that is more desirable. While harvest-driven regime shifts are likely not a major consideration for anglers that produce them, managers must be aware of the probable results of these regime </w:t>
       </w:r>
-      <w:commentRangeStart w:id="7"/>
+      <w:commentRangeStart w:id="10"/>
       <w:r>
         <w:t>shifts</w:t>
       </w:r>
-      <w:commentRangeEnd w:id="7"/>
-      <w:r>
-        <w:rPr>
-          <w:rStyle w:val="CommentReference"/>
-        </w:rPr>
-        <w:commentReference w:id="7"/>
+      <w:commentRangeEnd w:id="10"/>
+      <w:r>
+        <w:rPr>
+          <w:rStyle w:val="CommentReference"/>
+        </w:rPr>
+        <w:commentReference w:id="10"/>
       </w:r>
       <w:r>
         <w:t>. Through the actions of anglers and managers alike, humans can have direct impacts on fisheries in addition to the indirect impacts discussed earlier.</w:t>
@@ -510,8 +540,8 @@
       <w:r>
         <w:t xml:space="preserve">with each other. The outcome of this trophic interaction affects and is affected by the effects of humans on the ecosystem through fishing </w:t>
       </w:r>
-      <w:commentRangeStart w:id="8"/>
-      <w:commentRangeStart w:id="9"/>
+      <w:commentRangeStart w:id="11"/>
+      <w:commentRangeStart w:id="12"/>
       <w:r>
         <w:rPr>
           <w:i/>
@@ -519,19 +549,19 @@
         <w:lastRenderedPageBreak/>
         <w:t>activities</w:t>
       </w:r>
-      <w:commentRangeEnd w:id="8"/>
-      <w:r>
-        <w:rPr>
-          <w:rStyle w:val="CommentReference"/>
-        </w:rPr>
-        <w:commentReference w:id="8"/>
-      </w:r>
-      <w:commentRangeEnd w:id="9"/>
-      <w:r>
-        <w:rPr>
-          <w:rStyle w:val="CommentReference"/>
-        </w:rPr>
-        <w:commentReference w:id="9"/>
+      <w:commentRangeEnd w:id="11"/>
+      <w:r>
+        <w:rPr>
+          <w:rStyle w:val="CommentReference"/>
+        </w:rPr>
+        <w:commentReference w:id="11"/>
+      </w:r>
+      <w:commentRangeEnd w:id="12"/>
+      <w:r>
+        <w:rPr>
+          <w:rStyle w:val="CommentReference"/>
+        </w:rPr>
+        <w:commentReference w:id="12"/>
       </w:r>
       <w:r>
         <w:t xml:space="preserve">. Adults and juveniles of both species </w:t>
@@ -603,7 +633,7 @@
       <w:r>
         <w:t>Multiple lines of evidence have suggested that centrarchids and walleye negatively interact through various mechanisms including lake warming due to climate change, habitat loss, and overexploitation (</w:t>
       </w:r>
-      <w:commentRangeStart w:id="10"/>
+      <w:commentRangeStart w:id="13"/>
       <w:r>
         <w:t xml:space="preserve">Craig </w:t>
       </w:r>
@@ -623,12 +653,12 @@
       <w:r>
         <w:t xml:space="preserve"> et al 2019</w:t>
       </w:r>
-      <w:commentRangeEnd w:id="10"/>
-      <w:r>
-        <w:rPr>
-          <w:rStyle w:val="CommentReference"/>
-        </w:rPr>
-        <w:commentReference w:id="10"/>
+      <w:commentRangeEnd w:id="13"/>
+      <w:r>
+        <w:rPr>
+          <w:rStyle w:val="CommentReference"/>
+        </w:rPr>
+        <w:commentReference w:id="13"/>
       </w:r>
       <w:r>
         <w:t xml:space="preserve">). </w:t>
@@ -636,24 +666,32 @@
       <w:r>
         <w:t xml:space="preserve"> Our model is unique in that it examines hysteresis and management in: (1) a freshwater ecosystem; and (2) a multi-species system where both species and/or species complex are sport fish targeted by anglers. The goals of our modeling exercises were to: (1) better understand the role hysteresis plays in the type and magnitude of management responses necessary to maintain a system in a desired state; and (2) to investigate the role management responses can play in reverting to an alternative configuration. We accomplish this by modeling species-specific responses to regulations and stocking in a system </w:t>
       </w:r>
-      <w:commentRangeStart w:id="11"/>
-      <w:commentRangeStart w:id="12"/>
+      <w:commentRangeStart w:id="14"/>
+      <w:commentRangeStart w:id="15"/>
+      <w:commentRangeStart w:id="16"/>
       <w:r>
         <w:t>where hysteresis is present or absent</w:t>
       </w:r>
-      <w:commentRangeEnd w:id="11"/>
-      <w:r>
-        <w:rPr>
-          <w:rStyle w:val="CommentReference"/>
-        </w:rPr>
-        <w:commentReference w:id="11"/>
-      </w:r>
-      <w:commentRangeEnd w:id="12"/>
-      <w:r>
-        <w:rPr>
-          <w:rStyle w:val="CommentReference"/>
-        </w:rPr>
-        <w:commentReference w:id="12"/>
+      <w:commentRangeEnd w:id="14"/>
+      <w:r>
+        <w:rPr>
+          <w:rStyle w:val="CommentReference"/>
+        </w:rPr>
+        <w:commentReference w:id="14"/>
+      </w:r>
+      <w:commentRangeEnd w:id="15"/>
+      <w:r>
+        <w:rPr>
+          <w:rStyle w:val="CommentReference"/>
+        </w:rPr>
+        <w:commentReference w:id="15"/>
+      </w:r>
+      <w:commentRangeEnd w:id="16"/>
+      <w:r>
+        <w:rPr>
+          <w:rStyle w:val="CommentReference"/>
+        </w:rPr>
+        <w:commentReference w:id="16"/>
       </w:r>
       <w:r>
         <w:t>. We perform our modeling experiments in systems where a manager’s goal is to either maintain a desired</w:t>
@@ -700,8 +738,8 @@
 </file>
 
 <file path=word/comments.xml><?xml version="1.0" encoding="utf-8"?>
-<w:comments xmlns:wpc="http://schemas.microsoft.com/office/word/2010/wordprocessingCanvas" xmlns:cx="http://schemas.microsoft.com/office/drawing/2014/chartex" xmlns:cx1="http://schemas.microsoft.com/office/drawing/2015/9/8/chartex" xmlns:cx2="http://schemas.microsoft.com/office/drawing/2015/10/21/chartex" xmlns:cx3="http://schemas.microsoft.com/office/drawing/2016/5/9/chartex" xmlns:cx4="http://schemas.microsoft.com/office/drawing/2016/5/10/chartex" xmlns:cx5="http://schemas.microsoft.com/office/drawing/2016/5/11/chartex" xmlns:cx6="http://schemas.microsoft.com/office/drawing/2016/5/12/chartex" xmlns:cx7="http://schemas.microsoft.com/office/drawing/2016/5/13/chartex" xmlns:cx8="http://schemas.microsoft.com/office/drawing/2016/5/14/chartex" xmlns:mc="http://schemas.openxmlformats.org/markup-compatibility/2006" xmlns:aink="http://schemas.microsoft.com/office/drawing/2016/ink" xmlns:am3d="http://schemas.microsoft.com/office/drawing/2017/model3d" xmlns:o="urn:schemas-microsoft-com:office:office" xmlns:r="http://schemas.openxmlformats.org/officeDocument/2006/relationships" xmlns:m="http://schemas.openxmlformats.org/officeDocument/2006/math" xmlns:v="urn:schemas-microsoft-com:vml" xmlns:wp14="http://schemas.microsoft.com/office/word/2010/wordprocessingDrawing" xmlns:wp="http://schemas.openxmlformats.org/drawingml/2006/wordprocessingDrawing" xmlns:w10="urn:schemas-microsoft-com:office:word" xmlns:w="http://schemas.openxmlformats.org/wordprocessingml/2006/main" xmlns:w14="http://schemas.microsoft.com/office/word/2010/wordml" xmlns:w15="http://schemas.microsoft.com/office/word/2012/wordml" xmlns:w16cex="http://schemas.microsoft.com/office/word/2018/wordml/cex" xmlns:w16cid="http://schemas.microsoft.com/office/word/2016/wordml/cid" xmlns:w16="http://schemas.microsoft.com/office/word/2018/wordml" xmlns:w16se="http://schemas.microsoft.com/office/word/2015/wordml/symex" xmlns:wpg="http://schemas.microsoft.com/office/word/2010/wordprocessingGroup" xmlns:wpi="http://schemas.microsoft.com/office/word/2010/wordprocessingInk" xmlns:wne="http://schemas.microsoft.com/office/word/2006/wordml" xmlns:wps="http://schemas.microsoft.com/office/word/2010/wordprocessingShape" mc:Ignorable="w14 w15 w16se w16cid w16 w16cex wp14">
-  <w:comment w:id="0" w:author="Chelsey Nieman" w:date="2020-09-03T13:44:00Z" w:initials="CLN">
+<w:comments xmlns:wpc="http://schemas.microsoft.com/office/word/2010/wordprocessingCanvas" xmlns:cx="http://schemas.microsoft.com/office/drawing/2014/chartex" xmlns:mc="http://schemas.openxmlformats.org/markup-compatibility/2006" xmlns:o="urn:schemas-microsoft-com:office:office" xmlns:r="http://schemas.openxmlformats.org/officeDocument/2006/relationships" xmlns:m="http://schemas.openxmlformats.org/officeDocument/2006/math" xmlns:v="urn:schemas-microsoft-com:vml" xmlns:wp14="http://schemas.microsoft.com/office/word/2010/wordprocessingDrawing" xmlns:wp="http://schemas.openxmlformats.org/drawingml/2006/wordprocessingDrawing" xmlns:w10="urn:schemas-microsoft-com:office:word" xmlns:w="http://schemas.openxmlformats.org/wordprocessingml/2006/main" xmlns:w14="http://schemas.microsoft.com/office/word/2010/wordml" xmlns:w15="http://schemas.microsoft.com/office/word/2012/wordml" xmlns:w16se="http://schemas.microsoft.com/office/word/2015/wordml/symex" xmlns:wpg="http://schemas.microsoft.com/office/word/2010/wordprocessingGroup" xmlns:wpi="http://schemas.microsoft.com/office/word/2010/wordprocessingInk" xmlns:wne="http://schemas.microsoft.com/office/word/2006/wordml" xmlns:wps="http://schemas.microsoft.com/office/word/2010/wordprocessingShape" mc:Ignorable="w14 w15 w16se wp14">
+  <w:comment w:id="1" w:author="Chelsey Nieman" w:date="2020-09-03T13:44:00Z" w:initials="CLN">
     <w:p>
       <w:pPr>
         <w:pStyle w:val="CommentText"/>
@@ -725,7 +763,23 @@
       </w:r>
     </w:p>
   </w:comment>
-  <w:comment w:id="1" w:author="Colin Dassow" w:date="2020-09-02T14:59:00Z" w:initials="CD">
+  <w:comment w:id="2" w:author="Colin Dassow" w:date="2020-09-03T14:00:00Z" w:initials="CD">
+    <w:p>
+      <w:pPr>
+        <w:pStyle w:val="CommentText"/>
+      </w:pPr>
+      <w:r>
+        <w:rPr>
+          <w:rStyle w:val="CommentReference"/>
+        </w:rPr>
+        <w:annotationRef/>
+      </w:r>
+      <w:r>
+        <w:t>I agree</w:t>
+      </w:r>
+    </w:p>
+  </w:comment>
+  <w:comment w:id="3" w:author="Colin Dassow" w:date="2020-09-02T14:59:00Z" w:initials="CD">
     <w:p>
       <w:pPr>
         <w:pStyle w:val="ListParagraph"/>
@@ -750,7 +804,7 @@
       </w:pPr>
     </w:p>
   </w:comment>
-  <w:comment w:id="2" w:author="Chelsey Nieman" w:date="2020-09-03T13:45:00Z" w:initials="CLN">
+  <w:comment w:id="4" w:author="Chelsey Nieman" w:date="2020-09-03T13:45:00Z" w:initials="CLN">
     <w:p>
       <w:pPr>
         <w:pStyle w:val="CommentText"/>
@@ -766,7 +820,7 @@
       </w:r>
     </w:p>
   </w:comment>
-  <w:comment w:id="3" w:author="Sass, Gregory G" w:date="2020-08-11T11:41:00Z" w:initials="SGG">
+  <w:comment w:id="5" w:author="Colin Dassow" w:date="2020-09-03T14:02:00Z" w:initials="CD">
     <w:p>
       <w:pPr>
         <w:pStyle w:val="CommentText"/>
@@ -778,6 +832,32 @@
         <w:annotationRef/>
       </w:r>
       <w:r>
+        <w:t xml:space="preserve">I think yes we should </w:t>
+      </w:r>
+      <w:proofErr w:type="spellStart"/>
+      <w:proofErr w:type="gramStart"/>
+      <w:r>
+        <w:t>given</w:t>
+      </w:r>
+      <w:proofErr w:type="spellEnd"/>
+      <w:proofErr w:type="gramEnd"/>
+      <w:r>
+        <w:t xml:space="preserve"> our audience, I’ve tried to add that in now</w:t>
+      </w:r>
+    </w:p>
+  </w:comment>
+  <w:comment w:id="6" w:author="Sass, Gregory G" w:date="2020-08-11T11:41:00Z" w:initials="SGG">
+    <w:p>
+      <w:pPr>
+        <w:pStyle w:val="CommentText"/>
+      </w:pPr>
+      <w:r>
+        <w:rPr>
+          <w:rStyle w:val="CommentReference"/>
+        </w:rPr>
+        <w:annotationRef/>
+      </w:r>
+      <w:r>
         <w:t xml:space="preserve">This would probably be a great place to include some citations of </w:t>
       </w:r>
       <w:proofErr w:type="spellStart"/>
@@ -814,7 +894,7 @@
       </w:r>
     </w:p>
   </w:comment>
-  <w:comment w:id="4" w:author="Sass, Gregory G" w:date="2020-08-11T11:44:00Z" w:initials="SGG">
+  <w:comment w:id="7" w:author="Sass, Gregory G" w:date="2020-08-11T11:44:00Z" w:initials="SGG">
     <w:p>
       <w:pPr>
         <w:pStyle w:val="CommentText"/>
@@ -838,7 +918,7 @@
       </w:r>
     </w:p>
   </w:comment>
-  <w:comment w:id="6" w:author="Sass, Gregory G" w:date="2020-08-11T11:30:00Z" w:initials="SGG">
+  <w:comment w:id="9" w:author="Sass, Gregory G" w:date="2020-08-11T11:30:00Z" w:initials="SGG">
     <w:p>
       <w:pPr>
         <w:pStyle w:val="CommentText"/>
@@ -862,7 +942,7 @@
       </w:r>
     </w:p>
   </w:comment>
-  <w:comment w:id="5" w:author="Sass, Gregory G" w:date="2020-08-11T11:29:00Z" w:initials="SGG">
+  <w:comment w:id="8" w:author="Sass, Gregory G" w:date="2020-08-11T11:29:00Z" w:initials="SGG">
     <w:p>
       <w:pPr>
         <w:pStyle w:val="CommentText"/>
@@ -878,7 +958,7 @@
       </w:r>
     </w:p>
   </w:comment>
-  <w:comment w:id="7" w:author="Colin Dassow" w:date="2020-09-03T09:39:00Z" w:initials="CD">
+  <w:comment w:id="10" w:author="Colin Dassow" w:date="2020-09-03T09:39:00Z" w:initials="CD">
     <w:p>
       <w:pPr>
         <w:pStyle w:val="ListParagraph"/>
@@ -924,7 +1004,7 @@
       </w:pPr>
     </w:p>
   </w:comment>
-  <w:comment w:id="8" w:author="Sass, Gregory G" w:date="2020-08-11T16:25:00Z" w:initials="SGG">
+  <w:comment w:id="11" w:author="Sass, Gregory G" w:date="2020-08-11T16:25:00Z" w:initials="SGG">
     <w:p>
       <w:pPr>
         <w:pStyle w:val="CommentText"/>
@@ -940,7 +1020,7 @@
       </w:r>
     </w:p>
   </w:comment>
-  <w:comment w:id="9" w:author="CLN" w:date="2020-08-26T13:14:00Z" w:initials="CLN">
+  <w:comment w:id="12" w:author="CLN" w:date="2020-08-26T13:14:00Z" w:initials="CLN">
     <w:p>
       <w:pPr>
         <w:pStyle w:val="CommentText"/>
@@ -956,7 +1036,7 @@
       </w:r>
     </w:p>
   </w:comment>
-  <w:comment w:id="10" w:author="Chelsey Nieman" w:date="2020-09-02T11:57:00Z" w:initials="CLN">
+  <w:comment w:id="13" w:author="Chelsey Nieman" w:date="2020-09-02T11:57:00Z" w:initials="CLN">
     <w:p>
       <w:pPr>
         <w:pStyle w:val="CommentText"/>
@@ -972,7 +1052,7 @@
       </w:r>
     </w:p>
   </w:comment>
-  <w:comment w:id="11" w:author="Colin Dassow" w:date="2020-09-03T09:45:00Z" w:initials="CD">
+  <w:comment w:id="14" w:author="Colin Dassow" w:date="2020-09-03T09:45:00Z" w:initials="CD">
     <w:p>
       <w:pPr>
         <w:pStyle w:val="CommentText"/>
@@ -988,7 +1068,7 @@
       </w:r>
     </w:p>
   </w:comment>
-  <w:comment w:id="12" w:author="Chelsey Nieman" w:date="2020-09-03T13:41:00Z" w:initials="CLN">
+  <w:comment w:id="15" w:author="Chelsey Nieman" w:date="2020-09-03T13:41:00Z" w:initials="CLN">
     <w:p>
       <w:pPr>
         <w:pStyle w:val="CommentText"/>
@@ -1001,6 +1081,22 @@
       </w:r>
       <w:r>
         <w:t xml:space="preserve">Hmm… Maybe something like “in a system in which hysteresis is considered or not considered in management planning” or something? (I don’t really love this wording? I think framing it as present/absent aligns the best with what the model is actually doing? </w:t>
+      </w:r>
+    </w:p>
+  </w:comment>
+  <w:comment w:id="16" w:author="Colin Dassow" w:date="2020-09-03T14:08:00Z" w:initials="CD">
+    <w:p>
+      <w:pPr>
+        <w:pStyle w:val="CommentText"/>
+      </w:pPr>
+      <w:r>
+        <w:rPr>
+          <w:rStyle w:val="CommentReference"/>
+        </w:rPr>
+        <w:annotationRef/>
+      </w:r>
+      <w:r>
+        <w:t>I agree, we could change the model simulations to reflect how we word this. This would be worth getting some thoughts from Stuart and Chris on.</w:t>
       </w:r>
     </w:p>
   </w:comment>
@@ -1008,10 +1104,12 @@
 </file>
 
 <file path=word/commentsExtended.xml><?xml version="1.0" encoding="utf-8"?>
-<w15:commentsEx xmlns:wpc="http://schemas.microsoft.com/office/word/2010/wordprocessingCanvas" xmlns:cx="http://schemas.microsoft.com/office/drawing/2014/chartex" xmlns:cx1="http://schemas.microsoft.com/office/drawing/2015/9/8/chartex" xmlns:cx2="http://schemas.microsoft.com/office/drawing/2015/10/21/chartex" xmlns:cx3="http://schemas.microsoft.com/office/drawing/2016/5/9/chartex" xmlns:cx4="http://schemas.microsoft.com/office/drawing/2016/5/10/chartex" xmlns:cx5="http://schemas.microsoft.com/office/drawing/2016/5/11/chartex" xmlns:cx6="http://schemas.microsoft.com/office/drawing/2016/5/12/chartex" xmlns:cx7="http://schemas.microsoft.com/office/drawing/2016/5/13/chartex" xmlns:cx8="http://schemas.microsoft.com/office/drawing/2016/5/14/chartex" xmlns:mc="http://schemas.openxmlformats.org/markup-compatibility/2006" xmlns:aink="http://schemas.microsoft.com/office/drawing/2016/ink" xmlns:am3d="http://schemas.microsoft.com/office/drawing/2017/model3d" xmlns:o="urn:schemas-microsoft-com:office:office" xmlns:r="http://schemas.openxmlformats.org/officeDocument/2006/relationships" xmlns:m="http://schemas.openxmlformats.org/officeDocument/2006/math" xmlns:v="urn:schemas-microsoft-com:vml" xmlns:wp14="http://schemas.microsoft.com/office/word/2010/wordprocessingDrawing" xmlns:wp="http://schemas.openxmlformats.org/drawingml/2006/wordprocessingDrawing" xmlns:w10="urn:schemas-microsoft-com:office:word" xmlns:w="http://schemas.openxmlformats.org/wordprocessingml/2006/main" xmlns:w14="http://schemas.microsoft.com/office/word/2010/wordml" xmlns:w15="http://schemas.microsoft.com/office/word/2012/wordml" xmlns:w16cex="http://schemas.microsoft.com/office/word/2018/wordml/cex" xmlns:w16cid="http://schemas.microsoft.com/office/word/2016/wordml/cid" xmlns:w16="http://schemas.microsoft.com/office/word/2018/wordml" xmlns:w16se="http://schemas.microsoft.com/office/word/2015/wordml/symex" xmlns:wpg="http://schemas.microsoft.com/office/word/2010/wordprocessingGroup" xmlns:wpi="http://schemas.microsoft.com/office/word/2010/wordprocessingInk" xmlns:wne="http://schemas.microsoft.com/office/word/2006/wordml" xmlns:wps="http://schemas.microsoft.com/office/word/2010/wordprocessingShape" mc:Ignorable="w14 w15 w16se w16cid w16 w16cex wp14">
+<w15:commentsEx xmlns:wpc="http://schemas.microsoft.com/office/word/2010/wordprocessingCanvas" xmlns:cx="http://schemas.microsoft.com/office/drawing/2014/chartex" xmlns:mc="http://schemas.openxmlformats.org/markup-compatibility/2006" xmlns:o="urn:schemas-microsoft-com:office:office" xmlns:r="http://schemas.openxmlformats.org/officeDocument/2006/relationships" xmlns:m="http://schemas.openxmlformats.org/officeDocument/2006/math" xmlns:v="urn:schemas-microsoft-com:vml" xmlns:wp14="http://schemas.microsoft.com/office/word/2010/wordprocessingDrawing" xmlns:wp="http://schemas.openxmlformats.org/drawingml/2006/wordprocessingDrawing" xmlns:w10="urn:schemas-microsoft-com:office:word" xmlns:w="http://schemas.openxmlformats.org/wordprocessingml/2006/main" xmlns:w14="http://schemas.microsoft.com/office/word/2010/wordml" xmlns:w15="http://schemas.microsoft.com/office/word/2012/wordml" xmlns:w16se="http://schemas.microsoft.com/office/word/2015/wordml/symex" xmlns:wpg="http://schemas.microsoft.com/office/word/2010/wordprocessingGroup" xmlns:wpi="http://schemas.microsoft.com/office/word/2010/wordprocessingInk" xmlns:wne="http://schemas.microsoft.com/office/word/2006/wordml" xmlns:wps="http://schemas.microsoft.com/office/word/2010/wordprocessingShape" mc:Ignorable="w14 w15 w16se wp14">
   <w15:commentEx w15:paraId="2BA63841" w15:done="0"/>
+  <w15:commentEx w15:paraId="6E3C1184" w15:paraIdParent="2BA63841" w15:done="0"/>
   <w15:commentEx w15:paraId="1CB22B20" w15:done="0"/>
   <w15:commentEx w15:paraId="57A2B13D" w15:done="0"/>
+  <w15:commentEx w15:paraId="74EC4C8C" w15:paraIdParent="57A2B13D" w15:done="0"/>
   <w15:commentEx w15:paraId="6B3F954C" w15:done="0"/>
   <w15:commentEx w15:paraId="5E5CE2B6" w15:done="0"/>
   <w15:commentEx w15:paraId="18D88A26" w15:done="0"/>
@@ -1022,6 +1120,7 @@
   <w15:commentEx w15:paraId="38E10D68" w15:done="0"/>
   <w15:commentEx w15:paraId="37FBF05A" w15:done="0"/>
   <w15:commentEx w15:paraId="17D785E0" w15:paraIdParent="37FBF05A" w15:done="0"/>
+  <w15:commentEx w15:paraId="54099552" w15:paraIdParent="37FBF05A" w15:done="0"/>
 </w15:commentsEx>
 </file>
 
@@ -1054,7 +1153,7 @@
 </file>
 
 <file path=word/numbering.xml><?xml version="1.0" encoding="utf-8"?>
-<w:numbering xmlns:wpc="http://schemas.microsoft.com/office/word/2010/wordprocessingCanvas" xmlns:cx="http://schemas.microsoft.com/office/drawing/2014/chartex" xmlns:cx1="http://schemas.microsoft.com/office/drawing/2015/9/8/chartex" xmlns:cx2="http://schemas.microsoft.com/office/drawing/2015/10/21/chartex" xmlns:cx3="http://schemas.microsoft.com/office/drawing/2016/5/9/chartex" xmlns:cx4="http://schemas.microsoft.com/office/drawing/2016/5/10/chartex" xmlns:cx5="http://schemas.microsoft.com/office/drawing/2016/5/11/chartex" xmlns:cx6="http://schemas.microsoft.com/office/drawing/2016/5/12/chartex" xmlns:cx7="http://schemas.microsoft.com/office/drawing/2016/5/13/chartex" xmlns:cx8="http://schemas.microsoft.com/office/drawing/2016/5/14/chartex" xmlns:mc="http://schemas.openxmlformats.org/markup-compatibility/2006" xmlns:aink="http://schemas.microsoft.com/office/drawing/2016/ink" xmlns:am3d="http://schemas.microsoft.com/office/drawing/2017/model3d" xmlns:o="urn:schemas-microsoft-com:office:office" xmlns:r="http://schemas.openxmlformats.org/officeDocument/2006/relationships" xmlns:m="http://schemas.openxmlformats.org/officeDocument/2006/math" xmlns:v="urn:schemas-microsoft-com:vml" xmlns:wp14="http://schemas.microsoft.com/office/word/2010/wordprocessingDrawing" xmlns:wp="http://schemas.openxmlformats.org/drawingml/2006/wordprocessingDrawing" xmlns:w10="urn:schemas-microsoft-com:office:word" xmlns:w="http://schemas.openxmlformats.org/wordprocessingml/2006/main" xmlns:w14="http://schemas.microsoft.com/office/word/2010/wordml" xmlns:w15="http://schemas.microsoft.com/office/word/2012/wordml" xmlns:w16cex="http://schemas.microsoft.com/office/word/2018/wordml/cex" xmlns:w16cid="http://schemas.microsoft.com/office/word/2016/wordml/cid" xmlns:w16="http://schemas.microsoft.com/office/word/2018/wordml" xmlns:w16se="http://schemas.microsoft.com/office/word/2015/wordml/symex" xmlns:wpg="http://schemas.microsoft.com/office/word/2010/wordprocessingGroup" xmlns:wpi="http://schemas.microsoft.com/office/word/2010/wordprocessingInk" xmlns:wne="http://schemas.microsoft.com/office/word/2006/wordml" xmlns:wps="http://schemas.microsoft.com/office/word/2010/wordprocessingShape" mc:Ignorable="w14 w15 w16se w16cid w16 w16cex wp14">
+<w:numbering xmlns:wpc="http://schemas.microsoft.com/office/word/2010/wordprocessingCanvas" xmlns:cx="http://schemas.microsoft.com/office/drawing/2014/chartex" xmlns:mc="http://schemas.openxmlformats.org/markup-compatibility/2006" xmlns:o="urn:schemas-microsoft-com:office:office" xmlns:r="http://schemas.openxmlformats.org/officeDocument/2006/relationships" xmlns:m="http://schemas.openxmlformats.org/officeDocument/2006/math" xmlns:v="urn:schemas-microsoft-com:vml" xmlns:wp14="http://schemas.microsoft.com/office/word/2010/wordprocessingDrawing" xmlns:wp="http://schemas.openxmlformats.org/drawingml/2006/wordprocessingDrawing" xmlns:w10="urn:schemas-microsoft-com:office:word" xmlns:w="http://schemas.openxmlformats.org/wordprocessingml/2006/main" xmlns:w14="http://schemas.microsoft.com/office/word/2010/wordml" xmlns:w15="http://schemas.microsoft.com/office/word/2012/wordml" xmlns:w16se="http://schemas.microsoft.com/office/word/2015/wordml/symex" xmlns:wpg="http://schemas.microsoft.com/office/word/2010/wordprocessingGroup" xmlns:wpi="http://schemas.microsoft.com/office/word/2010/wordprocessingInk" xmlns:wne="http://schemas.microsoft.com/office/word/2006/wordml" xmlns:wps="http://schemas.microsoft.com/office/word/2010/wordprocessingShape" mc:Ignorable="w14 w15 w16se wp14">
   <w:abstractNum w:abstractNumId="0" w15:restartNumberingAfterBreak="0">
     <w:nsid w:val="009D2CDD"/>
     <w:multiLevelType w:val="hybridMultilevel"/>
@@ -1442,7 +1541,7 @@
 </file>
 
 <file path=word/people.xml><?xml version="1.0" encoding="utf-8"?>
-<w15:people xmlns:wpc="http://schemas.microsoft.com/office/word/2010/wordprocessingCanvas" xmlns:cx="http://schemas.microsoft.com/office/drawing/2014/chartex" xmlns:cx1="http://schemas.microsoft.com/office/drawing/2015/9/8/chartex" xmlns:cx2="http://schemas.microsoft.com/office/drawing/2015/10/21/chartex" xmlns:cx3="http://schemas.microsoft.com/office/drawing/2016/5/9/chartex" xmlns:cx4="http://schemas.microsoft.com/office/drawing/2016/5/10/chartex" xmlns:cx5="http://schemas.microsoft.com/office/drawing/2016/5/11/chartex" xmlns:cx6="http://schemas.microsoft.com/office/drawing/2016/5/12/chartex" xmlns:cx7="http://schemas.microsoft.com/office/drawing/2016/5/13/chartex" xmlns:cx8="http://schemas.microsoft.com/office/drawing/2016/5/14/chartex" xmlns:mc="http://schemas.openxmlformats.org/markup-compatibility/2006" xmlns:aink="http://schemas.microsoft.com/office/drawing/2016/ink" xmlns:am3d="http://schemas.microsoft.com/office/drawing/2017/model3d" xmlns:o="urn:schemas-microsoft-com:office:office" xmlns:r="http://schemas.openxmlformats.org/officeDocument/2006/relationships" xmlns:m="http://schemas.openxmlformats.org/officeDocument/2006/math" xmlns:v="urn:schemas-microsoft-com:vml" xmlns:wp14="http://schemas.microsoft.com/office/word/2010/wordprocessingDrawing" xmlns:wp="http://schemas.openxmlformats.org/drawingml/2006/wordprocessingDrawing" xmlns:w10="urn:schemas-microsoft-com:office:word" xmlns:w="http://schemas.openxmlformats.org/wordprocessingml/2006/main" xmlns:w14="http://schemas.microsoft.com/office/word/2010/wordml" xmlns:w15="http://schemas.microsoft.com/office/word/2012/wordml" xmlns:w16cex="http://schemas.microsoft.com/office/word/2018/wordml/cex" xmlns:w16cid="http://schemas.microsoft.com/office/word/2016/wordml/cid" xmlns:w16="http://schemas.microsoft.com/office/word/2018/wordml" xmlns:w16se="http://schemas.microsoft.com/office/word/2015/wordml/symex" xmlns:wpg="http://schemas.microsoft.com/office/word/2010/wordprocessingGroup" xmlns:wpi="http://schemas.microsoft.com/office/word/2010/wordprocessingInk" xmlns:wne="http://schemas.microsoft.com/office/word/2006/wordml" xmlns:wps="http://schemas.microsoft.com/office/word/2010/wordprocessingShape" mc:Ignorable="w14 w15 w16se w16cid w16 w16cex wp14">
+<w15:people xmlns:wpc="http://schemas.microsoft.com/office/word/2010/wordprocessingCanvas" xmlns:cx="http://schemas.microsoft.com/office/drawing/2014/chartex" xmlns:mc="http://schemas.openxmlformats.org/markup-compatibility/2006" xmlns:o="urn:schemas-microsoft-com:office:office" xmlns:r="http://schemas.openxmlformats.org/officeDocument/2006/relationships" xmlns:m="http://schemas.openxmlformats.org/officeDocument/2006/math" xmlns:v="urn:schemas-microsoft-com:vml" xmlns:wp14="http://schemas.microsoft.com/office/word/2010/wordprocessingDrawing" xmlns:wp="http://schemas.openxmlformats.org/drawingml/2006/wordprocessingDrawing" xmlns:w10="urn:schemas-microsoft-com:office:word" xmlns:w="http://schemas.openxmlformats.org/wordprocessingml/2006/main" xmlns:w14="http://schemas.microsoft.com/office/word/2010/wordml" xmlns:w15="http://schemas.microsoft.com/office/word/2012/wordml" xmlns:w16se="http://schemas.microsoft.com/office/word/2015/wordml/symex" xmlns:wpg="http://schemas.microsoft.com/office/word/2010/wordprocessingGroup" xmlns:wpi="http://schemas.microsoft.com/office/word/2010/wordprocessingInk" xmlns:wne="http://schemas.microsoft.com/office/word/2006/wordml" xmlns:wps="http://schemas.microsoft.com/office/word/2010/wordprocessingShape" mc:Ignorable="w14 w15 w16se wp14">
   <w15:person w15:author="Colin Dassow">
     <w15:presenceInfo w15:providerId="None" w15:userId="Colin Dassow"/>
   </w15:person>
@@ -1453,7 +1552,7 @@
 </file>
 
 <file path=word/styles.xml><?xml version="1.0" encoding="utf-8"?>
-<w:styles xmlns:mc="http://schemas.openxmlformats.org/markup-compatibility/2006" xmlns:r="http://schemas.openxmlformats.org/officeDocument/2006/relationships" xmlns:w="http://schemas.openxmlformats.org/wordprocessingml/2006/main" xmlns:w14="http://schemas.microsoft.com/office/word/2010/wordml" xmlns:w15="http://schemas.microsoft.com/office/word/2012/wordml" xmlns:w16cex="http://schemas.microsoft.com/office/word/2018/wordml/cex" xmlns:w16cid="http://schemas.microsoft.com/office/word/2016/wordml/cid" xmlns:w16="http://schemas.microsoft.com/office/word/2018/wordml" xmlns:w16se="http://schemas.microsoft.com/office/word/2015/wordml/symex" mc:Ignorable="w14 w15 w16se w16cid w16 w16cex">
+<w:styles xmlns:mc="http://schemas.openxmlformats.org/markup-compatibility/2006" xmlns:r="http://schemas.openxmlformats.org/officeDocument/2006/relationships" xmlns:w="http://schemas.openxmlformats.org/wordprocessingml/2006/main" xmlns:w14="http://schemas.microsoft.com/office/word/2010/wordml" xmlns:w15="http://schemas.microsoft.com/office/word/2012/wordml" xmlns:w16se="http://schemas.microsoft.com/office/word/2015/wordml/symex" mc:Ignorable="w14 w15 w16se">
   <w:docDefaults>
     <w:rPrDefault>
       <w:rPr>
@@ -1469,7 +1568,7 @@
       </w:pPr>
     </w:pPrDefault>
   </w:docDefaults>
-  <w:latentStyles w:defLockedState="0" w:defUIPriority="99" w:defSemiHidden="0" w:defUnhideWhenUsed="0" w:defQFormat="0" w:count="376">
+  <w:latentStyles w:defLockedState="0" w:defUIPriority="99" w:defSemiHidden="0" w:defUnhideWhenUsed="0" w:defQFormat="0" w:count="371">
     <w:lsdException w:name="Normal" w:uiPriority="0" w:qFormat="1"/>
     <w:lsdException w:name="heading 1" w:uiPriority="9" w:qFormat="1"/>
     <w:lsdException w:name="heading 2" w:semiHidden="1" w:uiPriority="9" w:unhideWhenUsed="1" w:qFormat="1"/>
@@ -1575,6 +1674,7 @@
     <w:lsdException w:name="HTML Sample" w:semiHidden="1" w:unhideWhenUsed="1"/>
     <w:lsdException w:name="HTML Typewriter" w:semiHidden="1" w:unhideWhenUsed="1"/>
     <w:lsdException w:name="HTML Variable" w:semiHidden="1" w:unhideWhenUsed="1"/>
+    <w:lsdException w:name="Normal Table" w:semiHidden="1" w:unhideWhenUsed="1"/>
     <w:lsdException w:name="annotation subject" w:semiHidden="1" w:unhideWhenUsed="1"/>
     <w:lsdException w:name="No List" w:semiHidden="1" w:unhideWhenUsed="1"/>
     <w:lsdException w:name="Outline List 1" w:semiHidden="1" w:unhideWhenUsed="1"/>
@@ -1617,8 +1717,11 @@
     <w:lsdException w:name="Table Contemporary" w:semiHidden="1" w:unhideWhenUsed="1"/>
     <w:lsdException w:name="Table Elegant" w:semiHidden="1" w:unhideWhenUsed="1"/>
     <w:lsdException w:name="Table Professional" w:semiHidden="1" w:unhideWhenUsed="1"/>
+    <w:lsdException w:name="Table Subtle 1" w:semiHidden="1" w:unhideWhenUsed="1"/>
     <w:lsdException w:name="Table Subtle 2" w:semiHidden="1" w:unhideWhenUsed="1"/>
     <w:lsdException w:name="Table Web 1" w:semiHidden="1" w:unhideWhenUsed="1"/>
+    <w:lsdException w:name="Table Web 2" w:semiHidden="1" w:unhideWhenUsed="1"/>
+    <w:lsdException w:name="Table Web 3" w:semiHidden="1" w:unhideWhenUsed="1"/>
     <w:lsdException w:name="Balloon Text" w:semiHidden="1" w:unhideWhenUsed="1"/>
     <w:lsdException w:name="Table Grid" w:uiPriority="39"/>
     <w:lsdException w:name="Table Theme" w:semiHidden="1" w:unhideWhenUsed="1"/>
@@ -1837,11 +1940,6 @@
     <w:lsdException w:name="List Table 5 Dark Accent 6" w:uiPriority="50"/>
     <w:lsdException w:name="List Table 6 Colorful Accent 6" w:uiPriority="51"/>
     <w:lsdException w:name="List Table 7 Colorful Accent 6" w:uiPriority="52"/>
-    <w:lsdException w:name="Mention" w:semiHidden="1" w:unhideWhenUsed="1"/>
-    <w:lsdException w:name="Smart Hyperlink" w:semiHidden="1" w:unhideWhenUsed="1"/>
-    <w:lsdException w:name="Hashtag" w:semiHidden="1" w:unhideWhenUsed="1"/>
-    <w:lsdException w:name="Unresolved Mention" w:semiHidden="1" w:unhideWhenUsed="1"/>
-    <w:lsdException w:name="Smart Link" w:semiHidden="1" w:unhideWhenUsed="1"/>
   </w:latentStyles>
   <w:style w:type="paragraph" w:default="1" w:styleId="Normal">
     <w:name w:val="Normal"/>

</xml_diff>